<commit_message>
Update stat notes, add seaborn notes
</commit_message>
<xml_diff>
--- a/notes/machine_learning/stats.docx
+++ b/notes/machine_learning/stats.docx
@@ -706,13 +706,7 @@
             <w:rPr>
               <w:rFonts w:ascii="Cambria Math" w:hAnsi="Cambria Math"/>
             </w:rPr>
-            <m:t>μ=</m:t>
-          </m:r>
-          <m:r>
-            <w:rPr>
-              <w:rFonts w:ascii="Cambria Math" w:hAnsi="Cambria Math"/>
-            </w:rPr>
-            <m:t>E</m:t>
+            <m:t>μ=E</m:t>
           </m:r>
           <m:d>
             <m:dPr>
@@ -867,13 +861,7 @@
             <w:rPr>
               <w:rFonts w:ascii="Cambria Math" w:eastAsiaTheme="minorEastAsia" w:hAnsi="Cambria Math"/>
             </w:rPr>
-            <m:t>=</m:t>
-          </m:r>
-          <m:r>
-            <w:rPr>
-              <w:rFonts w:ascii="Cambria Math" w:eastAsiaTheme="minorEastAsia" w:hAnsi="Cambria Math"/>
-            </w:rPr>
-            <m:t>E</m:t>
+            <m:t>=E</m:t>
           </m:r>
           <m:d>
             <m:dPr>
@@ -1080,13 +1068,7 @@
                         <w:rPr>
                           <w:rFonts w:ascii="Cambria Math" w:eastAsiaTheme="minorEastAsia" w:hAnsi="Cambria Math"/>
                         </w:rPr>
-                        <m:t>x</m:t>
-                      </m:r>
-                      <m:r>
-                        <w:rPr>
-                          <w:rFonts w:ascii="Cambria Math" w:eastAsiaTheme="minorEastAsia" w:hAnsi="Cambria Math"/>
-                        </w:rPr>
-                        <m:t>-</m:t>
+                        <m:t>x-</m:t>
                       </m:r>
                       <m:acc>
                         <m:accPr>
@@ -2009,7 +1991,19 @@
         <w:rPr>
           <w:rFonts w:eastAsiaTheme="minorEastAsia"/>
         </w:rPr>
-        <w:t>, you can approximate the binomial distribution with the normal distribution for easier calculations.</w:t>
+        <w:t>, you can approximate the binomial distribution with the normal distribution for easier calculations</w:t>
+      </w:r>
+      <w:r>
+        <w:rPr>
+          <w:rFonts w:eastAsiaTheme="minorEastAsia"/>
+        </w:rPr>
+        <w:t xml:space="preserve"> (CLT)</w:t>
+      </w:r>
+      <w:r>
+        <w:rPr>
+          <w:rFonts w:eastAsiaTheme="minorEastAsia"/>
+        </w:rPr>
+        <w:t>.</w:t>
       </w:r>
       <w:r>
         <w:rPr>
@@ -2569,13 +2563,7 @@
             <w:rPr>
               <w:rFonts w:ascii="Cambria Math" w:hAnsi="Cambria Math"/>
             </w:rPr>
-            <m:t>μ</m:t>
-          </m:r>
-          <m:r>
-            <w:rPr>
-              <w:rFonts w:ascii="Cambria Math" w:hAnsi="Cambria Math"/>
-            </w:rPr>
-            <m:t>=</m:t>
+            <m:t>μ=</m:t>
           </m:r>
           <m:f>
             <m:fPr>
@@ -2825,13 +2813,7 @@
                 <w:rPr>
                   <w:rFonts w:ascii="Cambria Math" w:eastAsiaTheme="minorEastAsia" w:hAnsi="Cambria Math"/>
                 </w:rPr>
-                <m:t>N</m:t>
-              </m:r>
-              <m:r>
-                <w:rPr>
-                  <w:rFonts w:ascii="Cambria Math" w:eastAsiaTheme="minorEastAsia" w:hAnsi="Cambria Math"/>
-                </w:rPr>
-                <m:t>σ</m:t>
+                <m:t>Nσ</m:t>
               </m:r>
             </m:den>
           </m:f>
@@ -3480,10 +3462,7 @@
         <w:t xml:space="preserve"> (CLT)</w:t>
       </w:r>
       <w:r>
-        <w:t>, then you can use a Z-distribution.</w:t>
-      </w:r>
-      <w:r>
-        <w:t xml:space="preserve"> </w:t>
+        <w:t xml:space="preserve">, then you can use a Z-distribution. </w:t>
       </w:r>
       <w:r>
         <w:t xml:space="preserve">Otherwise, use t-distribution </w:t>
@@ -4917,27 +4896,17 @@
           <w:rFonts w:eastAsiaTheme="minorEastAsia"/>
         </w:rPr>
       </w:pPr>
-    </w:p>
-    <w:p/>
-    <w:p>
-      <w:r>
-        <w:t xml:space="preserve">Suppose a million of your friends each rolls a single die and records the outcome, </w:t>
+      <w:r>
+        <w:rPr>
+          <w:rFonts w:eastAsiaTheme="minorEastAsia"/>
+        </w:rPr>
+        <w:lastRenderedPageBreak/>
+        <w:t xml:space="preserve">Let </w:t>
       </w:r>
       <m:oMath>
         <m:r>
           <w:rPr>
-            <w:rFonts w:ascii="Cambria Math" w:hAnsi="Cambria Math"/>
-          </w:rPr>
-          <m:t>x</m:t>
-        </m:r>
-      </m:oMath>
-      <w:r>
-        <w:t xml:space="preserve">. The distribution of </w:t>
-      </w:r>
-      <m:oMath>
-        <m:r>
-          <w:rPr>
-            <w:rFonts w:ascii="Cambria Math" w:hAnsi="Cambria Math"/>
+            <w:rFonts w:ascii="Cambria Math" w:eastAsiaTheme="minorEastAsia" w:hAnsi="Cambria Math"/>
           </w:rPr>
           <m:t>X</m:t>
         </m:r>
@@ -4946,87 +4915,20 @@
         <w:rPr>
           <w:rFonts w:eastAsiaTheme="minorEastAsia"/>
         </w:rPr>
-        <w:t xml:space="preserve"> </w:t>
-      </w:r>
-      <w:r>
-        <w:t>will be a uniform distribution</w:t>
-      </w:r>
-      <w:r>
-        <w:t xml:space="preserve">, </w:t>
-      </w:r>
-      <m:oMath>
-        <m:r>
-          <w:rPr>
-            <w:rFonts w:ascii="Cambria Math" w:hAnsi="Cambria Math"/>
-          </w:rPr>
-          <m:t>p</m:t>
-        </m:r>
-        <m:d>
-          <m:dPr>
-            <m:ctrlPr>
-              <w:rPr>
-                <w:rFonts w:ascii="Cambria Math" w:hAnsi="Cambria Math"/>
-                <w:i/>
-              </w:rPr>
-            </m:ctrlPr>
-          </m:dPr>
-          <m:e>
-            <m:r>
-              <w:rPr>
-                <w:rFonts w:ascii="Cambria Math" w:hAnsi="Cambria Math"/>
-              </w:rPr>
-              <m:t>x</m:t>
-            </m:r>
-          </m:e>
-        </m:d>
-        <m:r>
-          <w:rPr>
-            <w:rFonts w:ascii="Cambria Math" w:hAnsi="Cambria Math"/>
-          </w:rPr>
-          <m:t>=</m:t>
-        </m:r>
-        <m:f>
-          <m:fPr>
-            <m:ctrlPr>
-              <w:rPr>
-                <w:rFonts w:ascii="Cambria Math" w:hAnsi="Cambria Math"/>
-                <w:i/>
-              </w:rPr>
-            </m:ctrlPr>
-          </m:fPr>
-          <m:num>
-            <m:r>
-              <w:rPr>
-                <w:rFonts w:ascii="Cambria Math" w:hAnsi="Cambria Math"/>
-              </w:rPr>
-              <m:t>1</m:t>
-            </m:r>
-          </m:num>
-          <m:den>
-            <m:r>
-              <w:rPr>
-                <w:rFonts w:ascii="Cambria Math" w:hAnsi="Cambria Math"/>
-              </w:rPr>
-              <m:t>6</m:t>
-            </m:r>
-          </m:den>
-        </m:f>
-      </m:oMath>
-      <w:r>
-        <w:rPr>
-          <w:rFonts w:eastAsiaTheme="minorEastAsia"/>
-        </w:rPr>
-        <w:t>.</w:t>
-      </w:r>
-    </w:p>
-    <w:p>
-      <w:pPr>
-        <w:rPr>
-          <w:rFonts w:eastAsiaTheme="minorEastAsia"/>
-        </w:rPr>
-      </w:pPr>
-      <w:r>
-        <w:t xml:space="preserve">Now, suppose each friend rolls a single die 50 times and records the average value, </w:t>
+        <w:t xml:space="preserve"> represent the roll of a fair die. It has a uniform distribution from 1 to 6.</w:t>
+      </w:r>
+    </w:p>
+    <w:p>
+      <w:pPr>
+        <w:rPr>
+          <w:rFonts w:eastAsiaTheme="minorEastAsia"/>
+        </w:rPr>
+      </w:pPr>
+      <w:r>
+        <w:rPr>
+          <w:rFonts w:eastAsiaTheme="minorEastAsia"/>
+        </w:rPr>
+        <w:t xml:space="preserve">Let </w:t>
       </w:r>
       <m:oMath>
         <m:acc>
@@ -5034,78 +4936,6 @@
             <m:chr m:val="̅"/>
             <m:ctrlPr>
               <w:rPr>
-                <w:rFonts w:ascii="Cambria Math" w:hAnsi="Cambria Math"/>
-                <w:i/>
-              </w:rPr>
-            </m:ctrlPr>
-          </m:accPr>
-          <m:e>
-            <m:r>
-              <w:rPr>
-                <w:rFonts w:ascii="Cambria Math" w:hAnsi="Cambria Math"/>
-              </w:rPr>
-              <m:t>x</m:t>
-            </m:r>
-          </m:e>
-        </m:acc>
-      </m:oMath>
-      <w:r>
-        <w:rPr>
-          <w:rFonts w:eastAsiaTheme="minorEastAsia"/>
-        </w:rPr>
-        <w:t>.</w:t>
-      </w:r>
-      <w:r>
-        <w:rPr>
-          <w:rFonts w:eastAsiaTheme="minorEastAsia"/>
-        </w:rPr>
-        <w:t xml:space="preserve"> The distribution of </w:t>
-      </w:r>
-      <m:oMath>
-        <m:acc>
-          <m:accPr>
-            <m:chr m:val="̅"/>
-            <m:ctrlPr>
-              <w:rPr>
-                <w:rFonts w:ascii="Cambria Math" w:eastAsiaTheme="minorEastAsia" w:hAnsi="Cambria Math"/>
-                <w:i/>
-              </w:rPr>
-            </m:ctrlPr>
-          </m:accPr>
-          <m:e>
-            <m:r>
-              <w:rPr>
-                <w:rFonts w:ascii="Cambria Math" w:eastAsiaTheme="minorEastAsia" w:hAnsi="Cambria Math"/>
-              </w:rPr>
-              <m:t>x</m:t>
-            </m:r>
-          </m:e>
-        </m:acc>
-      </m:oMath>
-      <w:r>
-        <w:rPr>
-          <w:rFonts w:eastAsiaTheme="minorEastAsia"/>
-        </w:rPr>
-        <w:t xml:space="preserve"> </w:t>
-      </w:r>
-      <w:r>
-        <w:rPr>
-          <w:rFonts w:eastAsiaTheme="minorEastAsia"/>
-        </w:rPr>
-        <w:t xml:space="preserve">is called the sampling distribution </w:t>
-      </w:r>
-      <w:r>
-        <w:rPr>
-          <w:rFonts w:eastAsiaTheme="minorEastAsia"/>
-        </w:rPr>
-        <w:t xml:space="preserve">of the sample mean </w:t>
-      </w:r>
-      <m:oMath>
-        <m:acc>
-          <m:accPr>
-            <m:chr m:val="̅"/>
-            <m:ctrlPr>
-              <w:rPr>
                 <w:rFonts w:ascii="Cambria Math" w:eastAsiaTheme="minorEastAsia" w:hAnsi="Cambria Math"/>
                 <w:i/>
               </w:rPr>
@@ -5125,463 +4955,7 @@
         <w:rPr>
           <w:rFonts w:eastAsiaTheme="minorEastAsia"/>
         </w:rPr>
-        <w:t xml:space="preserve">. </w:t>
-      </w:r>
-      <m:oMath>
-        <m:r>
-          <w:rPr>
-            <w:rFonts w:ascii="Cambria Math" w:eastAsiaTheme="minorEastAsia" w:hAnsi="Cambria Math"/>
-          </w:rPr>
-          <m:t>p</m:t>
-        </m:r>
-        <m:d>
-          <m:dPr>
-            <m:ctrlPr>
-              <w:rPr>
-                <w:rFonts w:ascii="Cambria Math" w:eastAsiaTheme="minorEastAsia" w:hAnsi="Cambria Math"/>
-                <w:i/>
-              </w:rPr>
-            </m:ctrlPr>
-          </m:dPr>
-          <m:e>
-            <m:acc>
-              <m:accPr>
-                <m:chr m:val="̅"/>
-                <m:ctrlPr>
-                  <w:rPr>
-                    <w:rFonts w:ascii="Cambria Math" w:eastAsiaTheme="minorEastAsia" w:hAnsi="Cambria Math"/>
-                    <w:i/>
-                  </w:rPr>
-                </m:ctrlPr>
-              </m:accPr>
-              <m:e>
-                <m:r>
-                  <w:rPr>
-                    <w:rFonts w:ascii="Cambria Math" w:eastAsiaTheme="minorEastAsia" w:hAnsi="Cambria Math"/>
-                  </w:rPr>
-                  <m:t>x</m:t>
-                </m:r>
-              </m:e>
-            </m:acc>
-          </m:e>
-        </m:d>
-      </m:oMath>
-      <w:r>
-        <w:rPr>
-          <w:rFonts w:eastAsiaTheme="minorEastAsia"/>
-        </w:rPr>
-        <w:t xml:space="preserve"> </w:t>
-      </w:r>
-      <w:r>
-        <w:rPr>
-          <w:rFonts w:eastAsiaTheme="minorEastAsia"/>
-        </w:rPr>
-        <w:t xml:space="preserve">will </w:t>
-      </w:r>
-      <w:r>
-        <w:rPr>
-          <w:rFonts w:eastAsiaTheme="minorEastAsia"/>
-        </w:rPr>
-        <w:t>be bell-shaped (hint hint).</w:t>
-      </w:r>
-    </w:p>
-    <w:p>
-      <w:pPr>
-        <w:pStyle w:val="Heading3"/>
-      </w:pPr>
-      <w:r>
-        <w:t>Sampling distribution of the sampling proportion</w:t>
-      </w:r>
-    </w:p>
-    <w:p>
-      <w:pPr>
-        <w:rPr>
-          <w:rFonts w:eastAsiaTheme="minorEastAsia"/>
-        </w:rPr>
-      </w:pPr>
-      <w:r>
-        <w:t>CLT applies to proportion as well</w:t>
-      </w:r>
-      <w:r>
-        <w:t>, for categorical data</w:t>
-      </w:r>
-      <w:r>
-        <w:t xml:space="preserve">. </w:t>
-      </w:r>
-      <m:oMath>
-        <m:r>
-          <w:rPr>
-            <w:rFonts w:ascii="Cambria Math" w:hAnsi="Cambria Math"/>
-          </w:rPr>
-          <m:t>p</m:t>
-        </m:r>
-      </m:oMath>
-      <w:r>
-        <w:rPr>
-          <w:rFonts w:eastAsiaTheme="minorEastAsia"/>
-        </w:rPr>
-        <w:t xml:space="preserve"> is the population proportion (e.g. proportion of individuals in a </w:t>
-      </w:r>
-      <w:r>
-        <w:rPr>
-          <w:rFonts w:eastAsiaTheme="minorEastAsia"/>
-        </w:rPr>
-        <w:t xml:space="preserve">population with a certain characteristic), and </w:t>
-      </w:r>
-      <m:oMath>
-        <m:acc>
-          <m:accPr>
-            <m:ctrlPr>
-              <w:rPr>
-                <w:rFonts w:ascii="Cambria Math" w:eastAsiaTheme="minorEastAsia" w:hAnsi="Cambria Math"/>
-                <w:i/>
-              </w:rPr>
-            </m:ctrlPr>
-          </m:accPr>
-          <m:e>
-            <m:r>
-              <w:rPr>
-                <w:rFonts w:ascii="Cambria Math" w:eastAsiaTheme="minorEastAsia" w:hAnsi="Cambria Math"/>
-              </w:rPr>
-              <m:t>p</m:t>
-            </m:r>
-          </m:e>
-        </m:acc>
-      </m:oMath>
-      <w:r>
-        <w:rPr>
-          <w:rFonts w:eastAsiaTheme="minorEastAsia"/>
-        </w:rPr>
-        <w:t xml:space="preserve"> is the sample proportion.</w:t>
-      </w:r>
-    </w:p>
-    <w:p>
-      <w:pPr>
-        <w:rPr>
-          <w:rFonts w:eastAsiaTheme="minorEastAsia"/>
-        </w:rPr>
-      </w:pPr>
-      <w:r>
-        <w:rPr>
-          <w:rFonts w:eastAsiaTheme="minorEastAsia"/>
-        </w:rPr>
-        <w:t xml:space="preserve">For example, if you have a sample of 100 teens and 60 of them own cell phones, then the sample proportion of cell phone-owning teens is </w:t>
-      </w:r>
-      <m:oMath>
-        <m:acc>
-          <m:accPr>
-            <m:ctrlPr>
-              <w:rPr>
-                <w:rFonts w:ascii="Cambria Math" w:eastAsiaTheme="minorEastAsia" w:hAnsi="Cambria Math"/>
-                <w:i/>
-              </w:rPr>
-            </m:ctrlPr>
-          </m:accPr>
-          <m:e>
-            <m:r>
-              <w:rPr>
-                <w:rFonts w:ascii="Cambria Math" w:eastAsiaTheme="minorEastAsia" w:hAnsi="Cambria Math"/>
-              </w:rPr>
-              <m:t>p</m:t>
-            </m:r>
-          </m:e>
-        </m:acc>
-        <m:r>
-          <w:rPr>
-            <w:rFonts w:ascii="Cambria Math" w:eastAsiaTheme="minorEastAsia" w:hAnsi="Cambria Math"/>
-          </w:rPr>
-          <m:t>=0.60</m:t>
-        </m:r>
-      </m:oMath>
-      <w:r>
-        <w:rPr>
-          <w:rFonts w:eastAsiaTheme="minorEastAsia"/>
-        </w:rPr>
-        <w:t>.</w:t>
-      </w:r>
-    </w:p>
-    <w:p>
-      <w:pPr>
-        <w:rPr>
-          <w:rFonts w:eastAsiaTheme="minorEastAsia"/>
-        </w:rPr>
-      </w:pPr>
-      <w:r>
-        <w:rPr>
-          <w:rFonts w:eastAsiaTheme="minorEastAsia"/>
-        </w:rPr>
-        <w:t xml:space="preserve">The sampling distribution of the sample proportion, </w:t>
-      </w:r>
-      <m:oMath>
-        <m:acc>
-          <m:accPr>
-            <m:ctrlPr>
-              <w:rPr>
-                <w:rFonts w:ascii="Cambria Math" w:eastAsiaTheme="minorEastAsia" w:hAnsi="Cambria Math"/>
-                <w:i/>
-              </w:rPr>
-            </m:ctrlPr>
-          </m:accPr>
-          <m:e>
-            <m:r>
-              <w:rPr>
-                <w:rFonts w:ascii="Cambria Math" w:eastAsiaTheme="minorEastAsia" w:hAnsi="Cambria Math"/>
-              </w:rPr>
-              <m:t>p</m:t>
-            </m:r>
-          </m:e>
-        </m:acc>
-      </m:oMath>
-      <w:r>
-        <w:rPr>
-          <w:rFonts w:eastAsiaTheme="minorEastAsia"/>
-        </w:rPr>
-        <w:t>, has the following properties:</w:t>
-      </w:r>
-    </w:p>
-    <w:p>
-      <w:pPr>
-        <w:pStyle w:val="ListParagraph"/>
-        <w:numPr>
-          <w:ilvl w:val="0"/>
-          <w:numId w:val="6"/>
-        </w:numPr>
-      </w:pPr>
-      <w:r>
-        <w:t xml:space="preserve">Its mean is equal to the population proportion: </w:t>
-      </w:r>
-      <m:oMath>
-        <m:sSub>
-          <m:sSubPr>
-            <m:ctrlPr>
-              <w:rPr>
-                <w:rFonts w:ascii="Cambria Math" w:hAnsi="Cambria Math"/>
-                <w:i/>
-              </w:rPr>
-            </m:ctrlPr>
-          </m:sSubPr>
-          <m:e>
-            <m:r>
-              <w:rPr>
-                <w:rFonts w:ascii="Cambria Math" w:hAnsi="Cambria Math"/>
-              </w:rPr>
-              <m:t>μ</m:t>
-            </m:r>
-          </m:e>
-          <m:sub>
-            <m:acc>
-              <m:accPr>
-                <m:ctrlPr>
-                  <w:rPr>
-                    <w:rFonts w:ascii="Cambria Math" w:hAnsi="Cambria Math"/>
-                    <w:i/>
-                  </w:rPr>
-                </m:ctrlPr>
-              </m:accPr>
-              <m:e>
-                <m:r>
-                  <w:rPr>
-                    <w:rFonts w:ascii="Cambria Math" w:hAnsi="Cambria Math"/>
-                  </w:rPr>
-                  <m:t>p</m:t>
-                </m:r>
-              </m:e>
-            </m:acc>
-          </m:sub>
-        </m:sSub>
-        <m:r>
-          <w:rPr>
-            <w:rFonts w:ascii="Cambria Math" w:hAnsi="Cambria Math"/>
-          </w:rPr>
-          <m:t>=p</m:t>
-        </m:r>
-      </m:oMath>
-    </w:p>
-    <w:p>
-      <w:pPr>
-        <w:pStyle w:val="ListParagraph"/>
-        <w:numPr>
-          <w:ilvl w:val="0"/>
-          <w:numId w:val="6"/>
-        </w:numPr>
-      </w:pPr>
-      <w:r>
-        <w:rPr>
-          <w:rFonts w:eastAsiaTheme="minorEastAsia"/>
-        </w:rPr>
-        <w:t xml:space="preserve">Its standard error is </w:t>
-      </w:r>
-      <m:oMath>
-        <m:sSub>
-          <m:sSubPr>
-            <m:ctrlPr>
-              <w:rPr>
-                <w:rFonts w:ascii="Cambria Math" w:eastAsiaTheme="minorEastAsia" w:hAnsi="Cambria Math"/>
-                <w:i/>
-              </w:rPr>
-            </m:ctrlPr>
-          </m:sSubPr>
-          <m:e>
-            <m:r>
-              <w:rPr>
-                <w:rFonts w:ascii="Cambria Math" w:eastAsiaTheme="minorEastAsia" w:hAnsi="Cambria Math"/>
-              </w:rPr>
-              <m:t>σ</m:t>
-            </m:r>
-          </m:e>
-          <m:sub>
-            <m:acc>
-              <m:accPr>
-                <m:ctrlPr>
-                  <w:rPr>
-                    <w:rFonts w:ascii="Cambria Math" w:eastAsiaTheme="minorEastAsia" w:hAnsi="Cambria Math"/>
-                    <w:i/>
-                  </w:rPr>
-                </m:ctrlPr>
-              </m:accPr>
-              <m:e>
-                <m:r>
-                  <w:rPr>
-                    <w:rFonts w:ascii="Cambria Math" w:eastAsiaTheme="minorEastAsia" w:hAnsi="Cambria Math"/>
-                  </w:rPr>
-                  <m:t>p</m:t>
-                </m:r>
-              </m:e>
-            </m:acc>
-          </m:sub>
-        </m:sSub>
-        <m:r>
-          <w:rPr>
-            <w:rFonts w:ascii="Cambria Math" w:eastAsiaTheme="minorEastAsia" w:hAnsi="Cambria Math"/>
-          </w:rPr>
-          <m:t>=</m:t>
-        </m:r>
-        <m:rad>
-          <m:radPr>
-            <m:degHide m:val="1"/>
-            <m:ctrlPr>
-              <w:rPr>
-                <w:rFonts w:ascii="Cambria Math" w:eastAsiaTheme="minorEastAsia" w:hAnsi="Cambria Math"/>
-                <w:i/>
-              </w:rPr>
-            </m:ctrlPr>
-          </m:radPr>
-          <m:deg/>
-          <m:e>
-            <m:f>
-              <m:fPr>
-                <m:ctrlPr>
-                  <w:rPr>
-                    <w:rFonts w:ascii="Cambria Math" w:eastAsiaTheme="minorEastAsia" w:hAnsi="Cambria Math"/>
-                    <w:i/>
-                  </w:rPr>
-                </m:ctrlPr>
-              </m:fPr>
-              <m:num>
-                <m:r>
-                  <w:rPr>
-                    <w:rFonts w:ascii="Cambria Math" w:eastAsiaTheme="minorEastAsia" w:hAnsi="Cambria Math"/>
-                  </w:rPr>
-                  <m:t>p</m:t>
-                </m:r>
-                <m:d>
-                  <m:dPr>
-                    <m:ctrlPr>
-                      <w:rPr>
-                        <w:rFonts w:ascii="Cambria Math" w:eastAsiaTheme="minorEastAsia" w:hAnsi="Cambria Math"/>
-                        <w:i/>
-                      </w:rPr>
-                    </m:ctrlPr>
-                  </m:dPr>
-                  <m:e>
-                    <m:r>
-                      <w:rPr>
-                        <w:rFonts w:ascii="Cambria Math" w:eastAsiaTheme="minorEastAsia" w:hAnsi="Cambria Math"/>
-                      </w:rPr>
-                      <m:t>1-p</m:t>
-                    </m:r>
-                  </m:e>
-                </m:d>
-              </m:num>
-              <m:den>
-                <m:r>
-                  <w:rPr>
-                    <w:rFonts w:ascii="Cambria Math" w:eastAsiaTheme="minorEastAsia" w:hAnsi="Cambria Math"/>
-                  </w:rPr>
-                  <m:t>n</m:t>
-                </m:r>
-              </m:den>
-            </m:f>
-          </m:e>
-        </m:rad>
-      </m:oMath>
-    </w:p>
-    <w:p>
-      <w:pPr>
-        <w:pStyle w:val="ListParagraph"/>
-        <w:numPr>
-          <w:ilvl w:val="0"/>
-          <w:numId w:val="6"/>
-        </w:numPr>
-      </w:pPr>
-      <w:r>
-        <w:t xml:space="preserve">Its shape is approximately normal (CLT) assuming </w:t>
-      </w:r>
-      <m:oMath>
-        <m:r>
-          <w:rPr>
-            <w:rFonts w:ascii="Cambria Math" w:hAnsi="Cambria Math"/>
-          </w:rPr>
-          <m:t>n</m:t>
-        </m:r>
-      </m:oMath>
-      <w:r>
-        <w:rPr>
-          <w:rFonts w:eastAsiaTheme="minorEastAsia"/>
-        </w:rPr>
-        <w:t xml:space="preserve"> is large enough, which means you can use the normal distribution to find approximate probabilities for </w:t>
-      </w:r>
-      <m:oMath>
-        <m:acc>
-          <m:accPr>
-            <m:ctrlPr>
-              <w:rPr>
-                <w:rFonts w:ascii="Cambria Math" w:eastAsiaTheme="minorEastAsia" w:hAnsi="Cambria Math"/>
-                <w:i/>
-              </w:rPr>
-            </m:ctrlPr>
-          </m:accPr>
-          <m:e>
-            <m:r>
-              <w:rPr>
-                <w:rFonts w:ascii="Cambria Math" w:eastAsiaTheme="minorEastAsia" w:hAnsi="Cambria Math"/>
-              </w:rPr>
-              <m:t>p</m:t>
-            </m:r>
-          </m:e>
-        </m:acc>
-      </m:oMath>
-    </w:p>
-    <w:p>
-      <w:r>
-        <w:t xml:space="preserve">Note that we can model the underlying distribution as a binomial RV: given 100 “trials”, what is the probability that 60 of them “succeed”? The difference is that we divide by </w:t>
-      </w:r>
-      <m:oMath>
-        <m:r>
-          <w:rPr>
-            <w:rFonts w:ascii="Cambria Math" w:hAnsi="Cambria Math"/>
-          </w:rPr>
-          <m:t>n</m:t>
-        </m:r>
-      </m:oMath>
-      <w:r>
-        <w:rPr>
-          <w:rFonts w:eastAsiaTheme="minorEastAsia"/>
-        </w:rPr>
-        <w:t xml:space="preserve"> </w:t>
-      </w:r>
-      <w:r>
-        <w:t>to get the proportion instead of the raw number.</w:t>
+        <w:t xml:space="preserve"> represent the average of 50 rolls. Its distribution is approximately normal.</w:t>
       </w:r>
     </w:p>
     <w:p>
@@ -5596,7 +4970,7 @@
             <m:sSubPr>
               <m:ctrlPr>
                 <w:rPr>
-                  <w:rFonts w:ascii="Cambria Math" w:hAnsi="Cambria Math"/>
+                  <w:rFonts w:ascii="Cambria Math" w:eastAsiaTheme="minorEastAsia" w:hAnsi="Cambria Math"/>
                   <w:i/>
                 </w:rPr>
               </m:ctrlPr>
@@ -5604,63 +4978,25 @@
             <m:e>
               <m:r>
                 <w:rPr>
-                  <w:rFonts w:ascii="Cambria Math" w:hAnsi="Cambria Math"/>
+                  <w:rFonts w:ascii="Cambria Math" w:eastAsiaTheme="minorEastAsia" w:hAnsi="Cambria Math"/>
                 </w:rPr>
                 <m:t>μ</m:t>
               </m:r>
             </m:e>
             <m:sub>
               <m:r>
-                <m:rPr>
-                  <m:nor/>
-                </m:rPr>
-                <w:rPr>
-                  <w:rFonts w:ascii="Cambria Math" w:hAnsi="Cambria Math"/>
-                </w:rPr>
-                <m:t>binomial</m:t>
+                <w:rPr>
+                  <w:rFonts w:ascii="Cambria Math" w:eastAsiaTheme="minorEastAsia" w:hAnsi="Cambria Math"/>
+                </w:rPr>
+                <m:t>x</m:t>
               </m:r>
             </m:sub>
           </m:sSub>
           <m:r>
             <w:rPr>
-              <w:rFonts w:ascii="Cambria Math" w:hAnsi="Cambria Math"/>
+              <w:rFonts w:ascii="Cambria Math" w:eastAsiaTheme="minorEastAsia" w:hAnsi="Cambria Math"/>
             </w:rPr>
-            <m:t>=np→</m:t>
-          </m:r>
-          <m:sSub>
-            <m:sSubPr>
-              <m:ctrlPr>
-                <w:rPr>
-                  <w:rFonts w:ascii="Cambria Math" w:hAnsi="Cambria Math"/>
-                  <w:i/>
-                </w:rPr>
-              </m:ctrlPr>
-            </m:sSubPr>
-            <m:e>
-              <m:r>
-                <w:rPr>
-                  <w:rFonts w:ascii="Cambria Math" w:hAnsi="Cambria Math"/>
-                </w:rPr>
-                <m:t>μ</m:t>
-              </m:r>
-            </m:e>
-            <m:sub>
-              <m:r>
-                <m:rPr>
-                  <m:nor/>
-                </m:rPr>
-                <w:rPr>
-                  <w:rFonts w:ascii="Cambria Math" w:hAnsi="Cambria Math"/>
-                </w:rPr>
-                <m:t>proportion</m:t>
-              </m:r>
-            </m:sub>
-          </m:sSub>
-          <m:r>
-            <w:rPr>
-              <w:rFonts w:ascii="Cambria Math" w:hAnsi="Cambria Math"/>
-            </w:rPr>
-            <m:t>=p</m:t>
+            <m:t>=3.5</m:t>
           </m:r>
         </m:oMath>
       </m:oMathPara>
@@ -5692,13 +5028,10 @@
             </m:e>
             <m:sub>
               <m:r>
-                <m:rPr>
-                  <m:nor/>
-                </m:rPr>
-                <w:rPr>
-                  <w:rFonts w:ascii="Cambria Math" w:eastAsiaTheme="minorEastAsia" w:hAnsi="Cambria Math"/>
-                </w:rPr>
-                <m:t>binomial</m:t>
+                <w:rPr>
+                  <w:rFonts w:ascii="Cambria Math" w:eastAsiaTheme="minorEastAsia" w:hAnsi="Cambria Math"/>
+                </w:rPr>
+                <m:t>x</m:t>
               </m:r>
             </m:sub>
           </m:sSub>
@@ -5720,11 +5053,1042 @@
             </m:radPr>
             <m:deg/>
             <m:e>
+              <m:f>
+                <m:fPr>
+                  <m:ctrlPr>
+                    <w:rPr>
+                      <w:rFonts w:ascii="Cambria Math" w:eastAsiaTheme="minorEastAsia" w:hAnsi="Cambria Math"/>
+                      <w:i/>
+                    </w:rPr>
+                  </m:ctrlPr>
+                </m:fPr>
+                <m:num>
+                  <m:r>
+                    <w:rPr>
+                      <w:rFonts w:ascii="Cambria Math" w:eastAsiaTheme="minorEastAsia" w:hAnsi="Cambria Math"/>
+                    </w:rPr>
+                    <m:t>1</m:t>
+                  </m:r>
+                </m:num>
+                <m:den>
+                  <m:r>
+                    <w:rPr>
+                      <w:rFonts w:ascii="Cambria Math" w:eastAsiaTheme="minorEastAsia" w:hAnsi="Cambria Math"/>
+                    </w:rPr>
+                    <m:t>6</m:t>
+                  </m:r>
+                </m:den>
+              </m:f>
+              <m:nary>
+                <m:naryPr>
+                  <m:chr m:val="∑"/>
+                  <m:ctrlPr>
+                    <w:rPr>
+                      <w:rFonts w:ascii="Cambria Math" w:eastAsiaTheme="minorEastAsia" w:hAnsi="Cambria Math"/>
+                      <w:i/>
+                    </w:rPr>
+                  </m:ctrlPr>
+                </m:naryPr>
+                <m:sub>
+                  <m:r>
+                    <w:rPr>
+                      <w:rFonts w:ascii="Cambria Math" w:eastAsiaTheme="minorEastAsia" w:hAnsi="Cambria Math"/>
+                    </w:rPr>
+                    <m:t>x=1</m:t>
+                  </m:r>
+                </m:sub>
+                <m:sup>
+                  <m:r>
+                    <w:rPr>
+                      <w:rFonts w:ascii="Cambria Math" w:eastAsiaTheme="minorEastAsia" w:hAnsi="Cambria Math"/>
+                    </w:rPr>
+                    <m:t>6</m:t>
+                  </m:r>
+                </m:sup>
+                <m:e>
+                  <m:sSup>
+                    <m:sSupPr>
+                      <m:ctrlPr>
+                        <w:rPr>
+                          <w:rFonts w:ascii="Cambria Math" w:eastAsiaTheme="minorEastAsia" w:hAnsi="Cambria Math"/>
+                          <w:i/>
+                        </w:rPr>
+                      </m:ctrlPr>
+                    </m:sSupPr>
+                    <m:e>
+                      <m:d>
+                        <m:dPr>
+                          <m:ctrlPr>
+                            <w:rPr>
+                              <w:rFonts w:ascii="Cambria Math" w:eastAsiaTheme="minorEastAsia" w:hAnsi="Cambria Math"/>
+                              <w:i/>
+                            </w:rPr>
+                          </m:ctrlPr>
+                        </m:dPr>
+                        <m:e>
+                          <m:r>
+                            <w:rPr>
+                              <w:rFonts w:ascii="Cambria Math" w:eastAsiaTheme="minorEastAsia" w:hAnsi="Cambria Math"/>
+                            </w:rPr>
+                            <m:t>x-3.5</m:t>
+                          </m:r>
+                        </m:e>
+                      </m:d>
+                    </m:e>
+                    <m:sup>
+                      <m:r>
+                        <w:rPr>
+                          <w:rFonts w:ascii="Cambria Math" w:eastAsiaTheme="minorEastAsia" w:hAnsi="Cambria Math"/>
+                        </w:rPr>
+                        <m:t>2</m:t>
+                      </m:r>
+                    </m:sup>
+                  </m:sSup>
+                </m:e>
+              </m:nary>
+            </m:e>
+          </m:rad>
+          <m:r>
+            <w:rPr>
+              <w:rFonts w:ascii="Cambria Math" w:eastAsiaTheme="minorEastAsia" w:hAnsi="Cambria Math"/>
+            </w:rPr>
+            <m:t>≈1.7</m:t>
+          </m:r>
+        </m:oMath>
+      </m:oMathPara>
+    </w:p>
+    <w:p>
+      <w:pPr>
+        <w:rPr>
+          <w:rFonts w:eastAsiaTheme="minorEastAsia"/>
+        </w:rPr>
+      </w:pPr>
+      <m:oMathPara>
+        <m:oMath>
+          <m:sSub>
+            <m:sSubPr>
+              <m:ctrlPr>
+                <w:rPr>
+                  <w:rFonts w:ascii="Cambria Math" w:eastAsiaTheme="minorEastAsia" w:hAnsi="Cambria Math"/>
+                  <w:i/>
+                </w:rPr>
+              </m:ctrlPr>
+            </m:sSubPr>
+            <m:e>
               <m:r>
                 <w:rPr>
                   <w:rFonts w:ascii="Cambria Math" w:eastAsiaTheme="minorEastAsia" w:hAnsi="Cambria Math"/>
                 </w:rPr>
+                <m:t>μ</m:t>
+              </m:r>
+            </m:e>
+            <m:sub>
+              <m:acc>
+                <m:accPr>
+                  <m:chr m:val="̅"/>
+                  <m:ctrlPr>
+                    <w:rPr>
+                      <w:rFonts w:ascii="Cambria Math" w:eastAsiaTheme="minorEastAsia" w:hAnsi="Cambria Math"/>
+                      <w:i/>
+                    </w:rPr>
+                  </m:ctrlPr>
+                </m:accPr>
+                <m:e>
+                  <m:r>
+                    <w:rPr>
+                      <w:rFonts w:ascii="Cambria Math" w:eastAsiaTheme="minorEastAsia" w:hAnsi="Cambria Math"/>
+                    </w:rPr>
+                    <m:t>x</m:t>
+                  </m:r>
+                </m:e>
+              </m:acc>
+            </m:sub>
+          </m:sSub>
+          <m:r>
+            <w:rPr>
+              <w:rFonts w:ascii="Cambria Math" w:eastAsiaTheme="minorEastAsia" w:hAnsi="Cambria Math"/>
+            </w:rPr>
+            <m:t>=3.5</m:t>
+          </m:r>
+        </m:oMath>
+      </m:oMathPara>
+    </w:p>
+    <w:p>
+      <w:pPr>
+        <w:rPr>
+          <w:rFonts w:eastAsiaTheme="minorEastAsia"/>
+        </w:rPr>
+      </w:pPr>
+      <m:oMathPara>
+        <m:oMath>
+          <m:sSub>
+            <m:sSubPr>
+              <m:ctrlPr>
+                <w:rPr>
+                  <w:rFonts w:ascii="Cambria Math" w:eastAsiaTheme="minorEastAsia" w:hAnsi="Cambria Math"/>
+                  <w:i/>
+                </w:rPr>
+              </m:ctrlPr>
+            </m:sSubPr>
+            <m:e>
+              <m:r>
+                <w:rPr>
+                  <w:rFonts w:ascii="Cambria Math" w:eastAsiaTheme="minorEastAsia" w:hAnsi="Cambria Math"/>
+                </w:rPr>
+                <m:t>σ</m:t>
+              </m:r>
+            </m:e>
+            <m:sub>
+              <m:acc>
+                <m:accPr>
+                  <m:chr m:val="̅"/>
+                  <m:ctrlPr>
+                    <w:rPr>
+                      <w:rFonts w:ascii="Cambria Math" w:eastAsiaTheme="minorEastAsia" w:hAnsi="Cambria Math"/>
+                      <w:i/>
+                    </w:rPr>
+                  </m:ctrlPr>
+                </m:accPr>
+                <m:e>
+                  <m:r>
+                    <w:rPr>
+                      <w:rFonts w:ascii="Cambria Math" w:eastAsiaTheme="minorEastAsia" w:hAnsi="Cambria Math"/>
+                    </w:rPr>
+                    <m:t>x</m:t>
+                  </m:r>
+                </m:e>
+              </m:acc>
+            </m:sub>
+          </m:sSub>
+          <m:r>
+            <w:rPr>
+              <w:rFonts w:ascii="Cambria Math" w:eastAsiaTheme="minorEastAsia" w:hAnsi="Cambria Math"/>
+            </w:rPr>
+            <m:t>≈</m:t>
+          </m:r>
+          <m:f>
+            <m:fPr>
+              <m:ctrlPr>
+                <w:rPr>
+                  <w:rFonts w:ascii="Cambria Math" w:eastAsiaTheme="minorEastAsia" w:hAnsi="Cambria Math"/>
+                  <w:i/>
+                </w:rPr>
+              </m:ctrlPr>
+            </m:fPr>
+            <m:num>
+              <m:r>
+                <w:rPr>
+                  <w:rFonts w:ascii="Cambria Math" w:eastAsiaTheme="minorEastAsia" w:hAnsi="Cambria Math"/>
+                </w:rPr>
+                <m:t>1.7</m:t>
+              </m:r>
+            </m:num>
+            <m:den>
+              <m:rad>
+                <m:radPr>
+                  <m:degHide m:val="1"/>
+                  <m:ctrlPr>
+                    <w:rPr>
+                      <w:rFonts w:ascii="Cambria Math" w:eastAsiaTheme="minorEastAsia" w:hAnsi="Cambria Math"/>
+                      <w:i/>
+                    </w:rPr>
+                  </m:ctrlPr>
+                </m:radPr>
+                <m:deg/>
+                <m:e>
+                  <m:r>
+                    <w:rPr>
+                      <w:rFonts w:ascii="Cambria Math" w:eastAsiaTheme="minorEastAsia" w:hAnsi="Cambria Math"/>
+                    </w:rPr>
+                    <m:t>50</m:t>
+                  </m:r>
+                </m:e>
+              </m:rad>
+            </m:den>
+          </m:f>
+          <m:r>
+            <w:rPr>
+              <w:rFonts w:ascii="Cambria Math" w:eastAsiaTheme="minorEastAsia" w:hAnsi="Cambria Math"/>
+            </w:rPr>
+            <m:t>≈0.24</m:t>
+          </m:r>
+        </m:oMath>
+      </m:oMathPara>
+    </w:p>
+    <w:p>
+      <w:pPr>
+        <w:rPr>
+          <w:rFonts w:eastAsiaTheme="minorEastAsia"/>
+        </w:rPr>
+      </w:pPr>
+      <w:r>
+        <w:rPr>
+          <w:rFonts w:eastAsiaTheme="minorEastAsia"/>
+        </w:rPr>
+        <w:drawing>
+          <wp:inline distT="0" distB="0" distL="0" distR="0" wp14:anchorId="3155F3D5" wp14:editId="1B51AAD9">
+            <wp:extent cx="5486400" cy="4333875"/>
+            <wp:effectExtent l="0" t="0" r="0" b="9525"/>
+            <wp:docPr id="904247238" name="Picture 1" descr="A graph of a number of rolls&#10;&#10;AI-generated content may be incorrect."/>
+            <wp:cNvGraphicFramePr>
+              <a:graphicFrameLocks xmlns:a="http://schemas.openxmlformats.org/drawingml/2006/main" noChangeAspect="1"/>
+            </wp:cNvGraphicFramePr>
+            <a:graphic xmlns:a="http://schemas.openxmlformats.org/drawingml/2006/main">
+              <a:graphicData uri="http://schemas.openxmlformats.org/drawingml/2006/picture">
+                <pic:pic xmlns:pic="http://schemas.openxmlformats.org/drawingml/2006/picture">
+                  <pic:nvPicPr>
+                    <pic:cNvPr id="904247238" name="Picture 1" descr="A graph of a number of rolls&#10;&#10;AI-generated content may be incorrect."/>
+                    <pic:cNvPicPr/>
+                  </pic:nvPicPr>
+                  <pic:blipFill>
+                    <a:blip r:embed="rId5"/>
+                    <a:stretch>
+                      <a:fillRect/>
+                    </a:stretch>
+                  </pic:blipFill>
+                  <pic:spPr>
+                    <a:xfrm>
+                      <a:off x="0" y="0"/>
+                      <a:ext cx="5486400" cy="4333875"/>
+                    </a:xfrm>
+                    <a:prstGeom prst="rect">
+                      <a:avLst/>
+                    </a:prstGeom>
+                  </pic:spPr>
+                </pic:pic>
+              </a:graphicData>
+            </a:graphic>
+          </wp:inline>
+        </w:drawing>
+      </w:r>
+    </w:p>
+    <w:p>
+      <w:pPr>
+        <w:rPr>
+          <w:rFonts w:eastAsiaTheme="minorEastAsia"/>
+        </w:rPr>
+      </w:pPr>
+      <w:r>
+        <w:rPr>
+          <w:rFonts w:eastAsiaTheme="minorEastAsia"/>
+        </w:rPr>
+        <w:lastRenderedPageBreak/>
+        <w:drawing>
+          <wp:inline distT="0" distB="0" distL="0" distR="0" wp14:anchorId="3DB9C319" wp14:editId="7C5F8785">
+            <wp:extent cx="5486400" cy="4333875"/>
+            <wp:effectExtent l="0" t="0" r="0" b="9525"/>
+            <wp:docPr id="1522266581" name="Picture 1" descr="A graph of a number of rolls&#10;&#10;AI-generated content may be incorrect."/>
+            <wp:cNvGraphicFramePr>
+              <a:graphicFrameLocks xmlns:a="http://schemas.openxmlformats.org/drawingml/2006/main" noChangeAspect="1"/>
+            </wp:cNvGraphicFramePr>
+            <a:graphic xmlns:a="http://schemas.openxmlformats.org/drawingml/2006/main">
+              <a:graphicData uri="http://schemas.openxmlformats.org/drawingml/2006/picture">
+                <pic:pic xmlns:pic="http://schemas.openxmlformats.org/drawingml/2006/picture">
+                  <pic:nvPicPr>
+                    <pic:cNvPr id="1522266581" name="Picture 1" descr="A graph of a number of rolls&#10;&#10;AI-generated content may be incorrect."/>
+                    <pic:cNvPicPr/>
+                  </pic:nvPicPr>
+                  <pic:blipFill>
+                    <a:blip r:embed="rId6"/>
+                    <a:stretch>
+                      <a:fillRect/>
+                    </a:stretch>
+                  </pic:blipFill>
+                  <pic:spPr>
+                    <a:xfrm>
+                      <a:off x="0" y="0"/>
+                      <a:ext cx="5486400" cy="4333875"/>
+                    </a:xfrm>
+                    <a:prstGeom prst="rect">
+                      <a:avLst/>
+                    </a:prstGeom>
+                  </pic:spPr>
+                </pic:pic>
+              </a:graphicData>
+            </a:graphic>
+          </wp:inline>
+        </w:drawing>
+      </w:r>
+    </w:p>
+    <w:p>
+      <w:pPr>
+        <w:rPr>
+          <w:rFonts w:eastAsiaTheme="minorEastAsia"/>
+        </w:rPr>
+      </w:pPr>
+      <w:r>
+        <w:rPr>
+          <w:rFonts w:eastAsiaTheme="minorEastAsia"/>
+        </w:rPr>
+        <w:t xml:space="preserve">Note that </w:t>
+      </w:r>
+      <m:oMath>
+        <m:acc>
+          <m:accPr>
+            <m:chr m:val="̅"/>
+            <m:ctrlPr>
+              <w:rPr>
+                <w:rFonts w:ascii="Cambria Math" w:eastAsiaTheme="minorEastAsia" w:hAnsi="Cambria Math"/>
+                <w:i/>
+              </w:rPr>
+            </m:ctrlPr>
+          </m:accPr>
+          <m:e>
+            <m:r>
+              <w:rPr>
+                <w:rFonts w:ascii="Cambria Math" w:eastAsiaTheme="minorEastAsia" w:hAnsi="Cambria Math"/>
+              </w:rPr>
+              <m:t>X</m:t>
+            </m:r>
+          </m:e>
+        </m:acc>
+      </m:oMath>
+      <w:r>
+        <w:rPr>
+          <w:rFonts w:eastAsiaTheme="minorEastAsia"/>
+        </w:rPr>
+        <w:t xml:space="preserve"> will still be approximately normal even if </w:t>
+      </w:r>
+      <m:oMath>
+        <m:r>
+          <w:rPr>
+            <w:rFonts w:ascii="Cambria Math" w:eastAsiaTheme="minorEastAsia" w:hAnsi="Cambria Math"/>
+          </w:rPr>
+          <m:t>X</m:t>
+        </m:r>
+      </m:oMath>
+      <w:r>
+        <w:rPr>
+          <w:rFonts w:eastAsiaTheme="minorEastAsia"/>
+        </w:rPr>
+        <w:t xml:space="preserve"> is not a fair die.</w:t>
+      </w:r>
+    </w:p>
+    <w:p>
+      <w:pPr>
+        <w:pStyle w:val="Heading3"/>
+      </w:pPr>
+      <w:r>
+        <w:t xml:space="preserve">Sampling distribution of </w:t>
+      </w:r>
+      <w:r>
+        <w:t>sample proportion</w:t>
+      </w:r>
+    </w:p>
+    <w:p>
+      <w:pPr>
+        <w:rPr>
+          <w:rFonts w:eastAsiaTheme="minorEastAsia"/>
+        </w:rPr>
+      </w:pPr>
+      <w:r>
+        <w:t xml:space="preserve">Let </w:t>
+      </w:r>
+      <m:oMath>
+        <m:r>
+          <w:rPr>
+            <w:rFonts w:ascii="Cambria Math" w:hAnsi="Cambria Math"/>
+          </w:rPr>
+          <m:t>X</m:t>
+        </m:r>
+      </m:oMath>
+      <w:r>
+        <w:rPr>
+          <w:rFonts w:eastAsiaTheme="minorEastAsia"/>
+        </w:rPr>
+        <w:t xml:space="preserve"> be a categorical random variable</w:t>
+      </w:r>
+      <w:r>
+        <w:rPr>
+          <w:rFonts w:eastAsiaTheme="minorEastAsia"/>
+        </w:rPr>
+        <w:t xml:space="preserve">. </w:t>
+      </w:r>
+      <m:oMath>
+        <m:r>
+          <w:rPr>
+            <w:rFonts w:ascii="Cambria Math" w:eastAsiaTheme="minorEastAsia" w:hAnsi="Cambria Math"/>
+          </w:rPr>
+          <m:t>p</m:t>
+        </m:r>
+      </m:oMath>
+      <w:r>
+        <w:rPr>
+          <w:rFonts w:eastAsiaTheme="minorEastAsia"/>
+        </w:rPr>
+        <w:t xml:space="preserve"> is</w:t>
+      </w:r>
+      <w:r>
+        <w:rPr>
+          <w:rFonts w:eastAsiaTheme="minorEastAsia"/>
+        </w:rPr>
+        <w:t xml:space="preserve"> the proportion of the population that falls into </w:t>
+      </w:r>
+      <w:r>
+        <w:rPr>
+          <w:rFonts w:eastAsiaTheme="minorEastAsia"/>
+        </w:rPr>
+        <w:t>the category of interest.</w:t>
+      </w:r>
+    </w:p>
+    <w:p>
+      <w:pPr>
+        <w:rPr>
+          <w:rFonts w:eastAsiaTheme="minorEastAsia"/>
+        </w:rPr>
+      </w:pPr>
+      <w:r>
+        <w:rPr>
+          <w:rFonts w:eastAsiaTheme="minorEastAsia"/>
+        </w:rPr>
+        <w:t xml:space="preserve">Take a sample </w:t>
+      </w:r>
+      <w:r>
+        <w:rPr>
+          <w:rFonts w:eastAsiaTheme="minorEastAsia"/>
+        </w:rPr>
+        <w:t xml:space="preserve">of size </w:t>
+      </w:r>
+      <m:oMath>
+        <m:r>
+          <w:rPr>
+            <w:rFonts w:ascii="Cambria Math" w:eastAsiaTheme="minorEastAsia" w:hAnsi="Cambria Math"/>
+          </w:rPr>
+          <m:t>n</m:t>
+        </m:r>
+      </m:oMath>
+      <w:r>
+        <w:rPr>
+          <w:rFonts w:eastAsiaTheme="minorEastAsia"/>
+        </w:rPr>
+        <w:t xml:space="preserve"> </w:t>
+      </w:r>
+      <w:r>
+        <w:rPr>
+          <w:rFonts w:eastAsiaTheme="minorEastAsia"/>
+        </w:rPr>
+        <w:t xml:space="preserve">from the population and calculate the sample proportion, </w:t>
+      </w:r>
+      <m:oMath>
+        <m:acc>
+          <m:accPr>
+            <m:ctrlPr>
+              <w:rPr>
+                <w:rFonts w:ascii="Cambria Math" w:eastAsiaTheme="minorEastAsia" w:hAnsi="Cambria Math"/>
+                <w:i/>
+              </w:rPr>
+            </m:ctrlPr>
+          </m:accPr>
+          <m:e>
+            <m:r>
+              <w:rPr>
+                <w:rFonts w:ascii="Cambria Math" w:eastAsiaTheme="minorEastAsia" w:hAnsi="Cambria Math"/>
+              </w:rPr>
+              <m:t>p</m:t>
+            </m:r>
+          </m:e>
+        </m:acc>
+      </m:oMath>
+      <w:r>
+        <w:rPr>
+          <w:rFonts w:eastAsiaTheme="minorEastAsia"/>
+        </w:rPr>
+        <w:t>.</w:t>
+      </w:r>
+    </w:p>
+    <w:p>
+      <w:pPr>
+        <w:rPr>
+          <w:rFonts w:eastAsiaTheme="minorEastAsia"/>
+        </w:rPr>
+      </w:pPr>
+      <w:r>
+        <w:rPr>
+          <w:rFonts w:eastAsiaTheme="minorEastAsia"/>
+        </w:rPr>
+        <w:t xml:space="preserve">You can think of </w:t>
+      </w:r>
+      <m:oMath>
+        <m:r>
+          <w:rPr>
+            <w:rFonts w:ascii="Cambria Math" w:eastAsiaTheme="minorEastAsia" w:hAnsi="Cambria Math"/>
+          </w:rPr>
+          <m:t>n</m:t>
+        </m:r>
+      </m:oMath>
+      <w:r>
+        <w:rPr>
+          <w:rFonts w:eastAsiaTheme="minorEastAsia"/>
+        </w:rPr>
+        <w:t xml:space="preserve"> as the number of trials. For each trial, the probability of success (data point is in the category of interest) is </w:t>
+      </w:r>
+      <m:oMath>
+        <m:r>
+          <w:rPr>
+            <w:rFonts w:ascii="Cambria Math" w:eastAsiaTheme="minorEastAsia" w:hAnsi="Cambria Math"/>
+          </w:rPr>
+          <m:t>p</m:t>
+        </m:r>
+      </m:oMath>
+      <w:r>
+        <w:rPr>
+          <w:rFonts w:eastAsiaTheme="minorEastAsia"/>
+        </w:rPr>
+        <w:t>, the population proportion.</w:t>
+      </w:r>
+    </w:p>
+    <w:p>
+      <w:pPr>
+        <w:rPr>
+          <w:rFonts w:eastAsiaTheme="minorEastAsia"/>
+        </w:rPr>
+      </w:pPr>
+      <w:r>
+        <w:rPr>
+          <w:rFonts w:eastAsiaTheme="minorEastAsia"/>
+        </w:rPr>
+        <w:t xml:space="preserve">Therefore, the number of data points in the sample that falls into the category is a binomial random variable defined by the parameters </w:t>
+      </w:r>
+      <m:oMath>
+        <m:r>
+          <w:rPr>
+            <w:rFonts w:ascii="Cambria Math" w:eastAsiaTheme="minorEastAsia" w:hAnsi="Cambria Math"/>
+          </w:rPr>
+          <m:t>n</m:t>
+        </m:r>
+      </m:oMath>
+      <w:r>
+        <w:rPr>
+          <w:rFonts w:eastAsiaTheme="minorEastAsia"/>
+        </w:rPr>
+        <w:t xml:space="preserve"> and </w:t>
+      </w:r>
+      <m:oMath>
+        <m:r>
+          <w:rPr>
+            <w:rFonts w:ascii="Cambria Math" w:eastAsiaTheme="minorEastAsia" w:hAnsi="Cambria Math"/>
+          </w:rPr>
+          <m:t>p</m:t>
+        </m:r>
+      </m:oMath>
+      <w:r>
+        <w:rPr>
+          <w:rFonts w:eastAsiaTheme="minorEastAsia"/>
+        </w:rPr>
+        <w:t>.</w:t>
+      </w:r>
+    </w:p>
+    <w:p>
+      <w:pPr>
+        <w:rPr>
+          <w:rFonts w:eastAsiaTheme="minorEastAsia"/>
+        </w:rPr>
+      </w:pPr>
+      <w:r>
+        <w:rPr>
+          <w:rFonts w:eastAsiaTheme="minorEastAsia"/>
+        </w:rPr>
+        <w:t xml:space="preserve">The sample proportion, </w:t>
+      </w:r>
+      <m:oMath>
+        <m:acc>
+          <m:accPr>
+            <m:ctrlPr>
+              <w:rPr>
+                <w:rFonts w:ascii="Cambria Math" w:eastAsiaTheme="minorEastAsia" w:hAnsi="Cambria Math"/>
+                <w:i/>
+              </w:rPr>
+            </m:ctrlPr>
+          </m:accPr>
+          <m:e>
+            <m:r>
+              <w:rPr>
+                <w:rFonts w:ascii="Cambria Math" w:eastAsiaTheme="minorEastAsia" w:hAnsi="Cambria Math"/>
+              </w:rPr>
+              <m:t>p</m:t>
+            </m:r>
+          </m:e>
+        </m:acc>
+      </m:oMath>
+      <w:r>
+        <w:rPr>
+          <w:rFonts w:eastAsiaTheme="minorEastAsia"/>
+        </w:rPr>
+        <w:t xml:space="preserve">, is simply the number of data points in the category divided by the sample size, </w:t>
+      </w:r>
+      <m:oMath>
+        <m:r>
+          <w:rPr>
+            <w:rFonts w:ascii="Cambria Math" w:eastAsiaTheme="minorEastAsia" w:hAnsi="Cambria Math"/>
+          </w:rPr>
+          <m:t>n</m:t>
+        </m:r>
+      </m:oMath>
+      <w:r>
+        <w:rPr>
+          <w:rFonts w:eastAsiaTheme="minorEastAsia"/>
+        </w:rPr>
+        <w:t xml:space="preserve">. Therefore, the sampling distribution of </w:t>
+      </w:r>
+      <m:oMath>
+        <m:acc>
+          <m:accPr>
+            <m:ctrlPr>
+              <w:rPr>
+                <w:rFonts w:ascii="Cambria Math" w:eastAsiaTheme="minorEastAsia" w:hAnsi="Cambria Math"/>
+                <w:i/>
+              </w:rPr>
+            </m:ctrlPr>
+          </m:accPr>
+          <m:e>
+            <m:r>
+              <w:rPr>
+                <w:rFonts w:ascii="Cambria Math" w:eastAsiaTheme="minorEastAsia" w:hAnsi="Cambria Math"/>
+              </w:rPr>
+              <m:t>p</m:t>
+            </m:r>
+          </m:e>
+        </m:acc>
+      </m:oMath>
+      <w:r>
+        <w:rPr>
+          <w:rFonts w:eastAsiaTheme="minorEastAsia"/>
+        </w:rPr>
+        <w:t xml:space="preserve"> is also binomial with the following mean and standard error:</w:t>
+      </w:r>
+    </w:p>
+    <w:p>
+      <w:pPr>
+        <w:rPr>
+          <w:rFonts w:eastAsiaTheme="minorEastAsia"/>
+        </w:rPr>
+      </w:pPr>
+      <m:oMathPara>
+        <m:oMath>
+          <m:r>
+            <w:rPr>
+              <w:rFonts w:ascii="Cambria Math" w:eastAsiaTheme="minorEastAsia" w:hAnsi="Cambria Math"/>
+            </w:rPr>
+            <m:t>p</m:t>
+          </m:r>
+          <m:d>
+            <m:dPr>
+              <m:ctrlPr>
+                <w:rPr>
+                  <w:rFonts w:ascii="Cambria Math" w:eastAsiaTheme="minorEastAsia" w:hAnsi="Cambria Math"/>
+                  <w:i/>
+                </w:rPr>
+              </m:ctrlPr>
+            </m:dPr>
+            <m:e>
+              <m:r>
+                <w:rPr>
+                  <w:rFonts w:ascii="Cambria Math" w:eastAsiaTheme="minorEastAsia" w:hAnsi="Cambria Math"/>
+                </w:rPr>
+                <m:t>x</m:t>
+              </m:r>
+            </m:e>
+          </m:d>
+          <m:r>
+            <w:rPr>
+              <w:rFonts w:ascii="Cambria Math" w:eastAsiaTheme="minorEastAsia" w:hAnsi="Cambria Math"/>
+            </w:rPr>
+            <m:t>=</m:t>
+          </m:r>
+          <m:f>
+            <m:fPr>
+              <m:ctrlPr>
+                <w:rPr>
+                  <w:rFonts w:ascii="Cambria Math" w:hAnsi="Cambria Math"/>
+                  <w:i/>
+                </w:rPr>
+              </m:ctrlPr>
+            </m:fPr>
+            <m:num>
+              <m:d>
+                <m:dPr>
+                  <m:ctrlPr>
+                    <w:rPr>
+                      <w:rFonts w:ascii="Cambria Math" w:hAnsi="Cambria Math"/>
+                      <w:i/>
+                    </w:rPr>
+                  </m:ctrlPr>
+                </m:dPr>
+                <m:e>
+                  <m:f>
+                    <m:fPr>
+                      <m:type m:val="noBar"/>
+                      <m:ctrlPr>
+                        <w:rPr>
+                          <w:rFonts w:ascii="Cambria Math" w:hAnsi="Cambria Math"/>
+                          <w:i/>
+                        </w:rPr>
+                      </m:ctrlPr>
+                    </m:fPr>
+                    <m:num>
+                      <m:r>
+                        <w:rPr>
+                          <w:rFonts w:ascii="Cambria Math" w:hAnsi="Cambria Math"/>
+                        </w:rPr>
+                        <m:t>n</m:t>
+                      </m:r>
+                    </m:num>
+                    <m:den>
+                      <m:r>
+                        <w:rPr>
+                          <w:rFonts w:ascii="Cambria Math" w:hAnsi="Cambria Math"/>
+                        </w:rPr>
+                        <m:t>x</m:t>
+                      </m:r>
+                    </m:den>
+                  </m:f>
+                </m:e>
+              </m:d>
+              <m:sSup>
+                <m:sSupPr>
+                  <m:ctrlPr>
+                    <w:rPr>
+                      <w:rFonts w:ascii="Cambria Math" w:hAnsi="Cambria Math"/>
+                      <w:i/>
+                    </w:rPr>
+                  </m:ctrlPr>
+                </m:sSupPr>
+                <m:e>
+                  <m:r>
+                    <w:rPr>
+                      <w:rFonts w:ascii="Cambria Math" w:hAnsi="Cambria Math"/>
+                    </w:rPr>
+                    <m:t>p</m:t>
+                  </m:r>
+                </m:e>
+                <m:sup>
+                  <m:r>
+                    <w:rPr>
+                      <w:rFonts w:ascii="Cambria Math" w:hAnsi="Cambria Math"/>
+                    </w:rPr>
+                    <m:t>x</m:t>
+                  </m:r>
+                </m:sup>
+              </m:sSup>
+              <m:sSup>
+                <m:sSupPr>
+                  <m:ctrlPr>
+                    <w:rPr>
+                      <w:rFonts w:ascii="Cambria Math" w:hAnsi="Cambria Math"/>
+                      <w:i/>
+                    </w:rPr>
+                  </m:ctrlPr>
+                </m:sSupPr>
+                <m:e>
+                  <m:d>
+                    <m:dPr>
+                      <m:ctrlPr>
+                        <w:rPr>
+                          <w:rFonts w:ascii="Cambria Math" w:hAnsi="Cambria Math"/>
+                          <w:i/>
+                        </w:rPr>
+                      </m:ctrlPr>
+                    </m:dPr>
+                    <m:e>
+                      <m:r>
+                        <w:rPr>
+                          <w:rFonts w:ascii="Cambria Math" w:hAnsi="Cambria Math"/>
+                        </w:rPr>
+                        <m:t>1-p</m:t>
+                      </m:r>
+                    </m:e>
+                  </m:d>
+                </m:e>
+                <m:sup>
+                  <m:r>
+                    <w:rPr>
+                      <w:rFonts w:ascii="Cambria Math" w:hAnsi="Cambria Math"/>
+                    </w:rPr>
+                    <m:t>n-x</m:t>
+                  </m:r>
+                </m:sup>
+              </m:sSup>
+            </m:num>
+            <m:den>
+              <m:r>
+                <w:rPr>
+                  <w:rFonts w:ascii="Cambria Math" w:hAnsi="Cambria Math"/>
+                </w:rPr>
+                <m:t>n</m:t>
+              </m:r>
+            </m:den>
+          </m:f>
+        </m:oMath>
+      </m:oMathPara>
+    </w:p>
+    <w:p>
+      <w:pPr>
+        <w:rPr>
+          <w:rFonts w:eastAsiaTheme="minorEastAsia"/>
+        </w:rPr>
+      </w:pPr>
+      <m:oMathPara>
+        <m:oMath>
+          <m:sSub>
+            <m:sSubPr>
+              <m:ctrlPr>
+                <w:rPr>
+                  <w:rFonts w:ascii="Cambria Math" w:eastAsiaTheme="minorEastAsia" w:hAnsi="Cambria Math"/>
+                  <w:i/>
+                </w:rPr>
+              </m:ctrlPr>
+            </m:sSubPr>
+            <m:e>
+              <m:r>
+                <w:rPr>
+                  <w:rFonts w:ascii="Cambria Math" w:eastAsiaTheme="minorEastAsia" w:hAnsi="Cambria Math"/>
+                </w:rPr>
+                <m:t>μ</m:t>
+              </m:r>
+            </m:e>
+            <m:sub>
+              <m:acc>
+                <m:accPr>
+                  <m:ctrlPr>
+                    <w:rPr>
+                      <w:rFonts w:ascii="Cambria Math" w:eastAsiaTheme="minorEastAsia" w:hAnsi="Cambria Math"/>
+                      <w:i/>
+                    </w:rPr>
+                  </m:ctrlPr>
+                </m:accPr>
+                <m:e>
+                  <m:r>
+                    <w:rPr>
+                      <w:rFonts w:ascii="Cambria Math" w:eastAsiaTheme="minorEastAsia" w:hAnsi="Cambria Math"/>
+                    </w:rPr>
+                    <m:t>p</m:t>
+                  </m:r>
+                </m:e>
+              </m:acc>
+            </m:sub>
+          </m:sSub>
+          <m:r>
+            <w:rPr>
+              <w:rFonts w:ascii="Cambria Math" w:eastAsiaTheme="minorEastAsia" w:hAnsi="Cambria Math"/>
+            </w:rPr>
+            <m:t>=</m:t>
+          </m:r>
+          <m:f>
+            <m:fPr>
+              <m:ctrlPr>
+                <w:rPr>
+                  <w:rFonts w:ascii="Cambria Math" w:eastAsiaTheme="minorEastAsia" w:hAnsi="Cambria Math"/>
+                  <w:i/>
+                </w:rPr>
+              </m:ctrlPr>
+            </m:fPr>
+            <m:num>
+              <m:r>
+                <w:rPr>
+                  <w:rFonts w:ascii="Cambria Math" w:eastAsiaTheme="minorEastAsia" w:hAnsi="Cambria Math"/>
+                </w:rPr>
                 <m:t>np</m:t>
+              </m:r>
+            </m:num>
+            <m:den>
+              <m:r>
+                <w:rPr>
+                  <w:rFonts w:ascii="Cambria Math" w:eastAsiaTheme="minorEastAsia" w:hAnsi="Cambria Math"/>
+                </w:rPr>
+                <m:t>n</m:t>
+              </m:r>
+            </m:den>
+          </m:f>
+          <m:r>
+            <w:rPr>
+              <w:rFonts w:ascii="Cambria Math" w:eastAsiaTheme="minorEastAsia" w:hAnsi="Cambria Math"/>
+            </w:rPr>
+            <m:t>=p</m:t>
+          </m:r>
+        </m:oMath>
+      </m:oMathPara>
+    </w:p>
+    <w:p>
+      <w:pPr>
+        <w:rPr>
+          <w:rFonts w:eastAsiaTheme="minorEastAsia"/>
+        </w:rPr>
+      </w:pPr>
+      <m:oMathPara>
+        <m:oMath>
+          <m:sSubSup>
+            <m:sSubSupPr>
+              <m:ctrlPr>
+                <w:rPr>
+                  <w:rFonts w:ascii="Cambria Math" w:eastAsiaTheme="minorEastAsia" w:hAnsi="Cambria Math"/>
+                  <w:i/>
+                </w:rPr>
+              </m:ctrlPr>
+            </m:sSubSupPr>
+            <m:e>
+              <m:r>
+                <w:rPr>
+                  <w:rFonts w:ascii="Cambria Math" w:eastAsiaTheme="minorEastAsia" w:hAnsi="Cambria Math"/>
+                </w:rPr>
+                <m:t>σ</m:t>
+              </m:r>
+            </m:e>
+            <m:sub>
+              <m:acc>
+                <m:accPr>
+                  <m:ctrlPr>
+                    <w:rPr>
+                      <w:rFonts w:ascii="Cambria Math" w:eastAsiaTheme="minorEastAsia" w:hAnsi="Cambria Math"/>
+                      <w:i/>
+                    </w:rPr>
+                  </m:ctrlPr>
+                </m:accPr>
+                <m:e>
+                  <m:r>
+                    <w:rPr>
+                      <w:rFonts w:ascii="Cambria Math" w:eastAsiaTheme="minorEastAsia" w:hAnsi="Cambria Math"/>
+                    </w:rPr>
+                    <m:t>p</m:t>
+                  </m:r>
+                </m:e>
+              </m:acc>
+            </m:sub>
+            <m:sup>
+              <m:r>
+                <w:rPr>
+                  <w:rFonts w:ascii="Cambria Math" w:eastAsiaTheme="minorEastAsia" w:hAnsi="Cambria Math"/>
+                </w:rPr>
+                <m:t>2</m:t>
+              </m:r>
+            </m:sup>
+          </m:sSubSup>
+          <m:r>
+            <w:rPr>
+              <w:rFonts w:ascii="Cambria Math" w:eastAsiaTheme="minorEastAsia" w:hAnsi="Cambria Math"/>
+            </w:rPr>
+            <m:t>=</m:t>
+          </m:r>
+          <m:f>
+            <m:fPr>
+              <m:ctrlPr>
+                <w:rPr>
+                  <w:rFonts w:ascii="Cambria Math" w:eastAsiaTheme="minorEastAsia" w:hAnsi="Cambria Math"/>
+                  <w:i/>
+                </w:rPr>
+              </m:ctrlPr>
+            </m:fPr>
+            <m:num>
+              <m:r>
+                <w:rPr>
+                  <w:rFonts w:ascii="Cambria Math" w:eastAsiaTheme="minorEastAsia" w:hAnsi="Cambria Math"/>
+                </w:rPr>
+                <m:t>n</m:t>
+              </m:r>
+              <m:r>
+                <w:rPr>
+                  <w:rFonts w:ascii="Cambria Math" w:eastAsiaTheme="minorEastAsia" w:hAnsi="Cambria Math"/>
+                </w:rPr>
+                <m:t>p</m:t>
               </m:r>
               <m:d>
                 <m:dPr>
@@ -5744,14 +6108,97 @@
                   </m:r>
                 </m:e>
               </m:d>
-            </m:e>
-          </m:rad>
+            </m:num>
+            <m:den>
+              <m:sSup>
+                <m:sSupPr>
+                  <m:ctrlPr>
+                    <w:rPr>
+                      <w:rFonts w:ascii="Cambria Math" w:eastAsiaTheme="minorEastAsia" w:hAnsi="Cambria Math"/>
+                      <w:i/>
+                    </w:rPr>
+                  </m:ctrlPr>
+                </m:sSupPr>
+                <m:e>
+                  <m:r>
+                    <w:rPr>
+                      <w:rFonts w:ascii="Cambria Math" w:eastAsiaTheme="minorEastAsia" w:hAnsi="Cambria Math"/>
+                    </w:rPr>
+                    <m:t>n</m:t>
+                  </m:r>
+                </m:e>
+                <m:sup>
+                  <m:r>
+                    <w:rPr>
+                      <w:rFonts w:ascii="Cambria Math" w:eastAsiaTheme="minorEastAsia" w:hAnsi="Cambria Math"/>
+                    </w:rPr>
+                    <m:t>2</m:t>
+                  </m:r>
+                </m:sup>
+              </m:sSup>
+            </m:den>
+          </m:f>
           <m:r>
             <w:rPr>
               <w:rFonts w:ascii="Cambria Math" w:eastAsiaTheme="minorEastAsia" w:hAnsi="Cambria Math"/>
             </w:rPr>
-            <m:t>→</m:t>
+            <m:t>=</m:t>
           </m:r>
+          <m:f>
+            <m:fPr>
+              <m:ctrlPr>
+                <w:rPr>
+                  <w:rFonts w:ascii="Cambria Math" w:eastAsiaTheme="minorEastAsia" w:hAnsi="Cambria Math"/>
+                  <w:i/>
+                </w:rPr>
+              </m:ctrlPr>
+            </m:fPr>
+            <m:num>
+              <m:r>
+                <w:rPr>
+                  <w:rFonts w:ascii="Cambria Math" w:eastAsiaTheme="minorEastAsia" w:hAnsi="Cambria Math"/>
+                </w:rPr>
+                <m:t>p</m:t>
+              </m:r>
+              <m:d>
+                <m:dPr>
+                  <m:ctrlPr>
+                    <w:rPr>
+                      <w:rFonts w:ascii="Cambria Math" w:eastAsiaTheme="minorEastAsia" w:hAnsi="Cambria Math"/>
+                      <w:i/>
+                    </w:rPr>
+                  </m:ctrlPr>
+                </m:dPr>
+                <m:e>
+                  <m:r>
+                    <w:rPr>
+                      <w:rFonts w:ascii="Cambria Math" w:eastAsiaTheme="minorEastAsia" w:hAnsi="Cambria Math"/>
+                    </w:rPr>
+                    <m:t>1-p</m:t>
+                  </m:r>
+                </m:e>
+              </m:d>
+            </m:num>
+            <m:den>
+              <m:r>
+                <w:rPr>
+                  <w:rFonts w:ascii="Cambria Math" w:eastAsiaTheme="minorEastAsia" w:hAnsi="Cambria Math"/>
+                </w:rPr>
+                <m:t>n</m:t>
+              </m:r>
+            </m:den>
+          </m:f>
+        </m:oMath>
+      </m:oMathPara>
+    </w:p>
+    <w:p>
+      <w:pPr>
+        <w:rPr>
+          <w:rFonts w:eastAsiaTheme="minorEastAsia"/>
+        </w:rPr>
+      </w:pPr>
+      <m:oMathPara>
+        <m:oMath>
           <m:sSub>
             <m:sSubPr>
               <m:ctrlPr>
@@ -5770,17 +6217,90 @@
               </m:r>
             </m:e>
             <m:sub>
-              <m:r>
-                <m:rPr>
-                  <m:nor/>
-                </m:rPr>
-                <w:rPr>
-                  <w:rFonts w:ascii="Cambria Math" w:eastAsiaTheme="minorEastAsia" w:hAnsi="Cambria Math"/>
-                </w:rPr>
-                <m:t>proportion</m:t>
-              </m:r>
+              <m:acc>
+                <m:accPr>
+                  <m:ctrlPr>
+                    <w:rPr>
+                      <w:rFonts w:ascii="Cambria Math" w:eastAsiaTheme="minorEastAsia" w:hAnsi="Cambria Math"/>
+                      <w:i/>
+                    </w:rPr>
+                  </m:ctrlPr>
+                </m:accPr>
+                <m:e>
+                  <m:r>
+                    <w:rPr>
+                      <w:rFonts w:ascii="Cambria Math" w:eastAsiaTheme="minorEastAsia" w:hAnsi="Cambria Math"/>
+                    </w:rPr>
+                    <m:t>p</m:t>
+                  </m:r>
+                </m:e>
+              </m:acc>
             </m:sub>
           </m:sSub>
+          <m:r>
+            <w:rPr>
+              <w:rFonts w:ascii="Cambria Math" w:eastAsiaTheme="minorEastAsia" w:hAnsi="Cambria Math"/>
+            </w:rPr>
+            <m:t>=</m:t>
+          </m:r>
+          <m:f>
+            <m:fPr>
+              <m:ctrlPr>
+                <w:rPr>
+                  <w:rFonts w:ascii="Cambria Math" w:eastAsiaTheme="minorEastAsia" w:hAnsi="Cambria Math"/>
+                  <w:i/>
+                </w:rPr>
+              </m:ctrlPr>
+            </m:fPr>
+            <m:num>
+              <m:rad>
+                <m:radPr>
+                  <m:degHide m:val="1"/>
+                  <m:ctrlPr>
+                    <w:rPr>
+                      <w:rFonts w:ascii="Cambria Math" w:eastAsiaTheme="minorEastAsia" w:hAnsi="Cambria Math"/>
+                      <w:i/>
+                    </w:rPr>
+                  </m:ctrlPr>
+                </m:radPr>
+                <m:deg/>
+                <m:e>
+                  <m:r>
+                    <w:rPr>
+                      <w:rFonts w:ascii="Cambria Math" w:eastAsiaTheme="minorEastAsia" w:hAnsi="Cambria Math"/>
+                    </w:rPr>
+                    <m:t>np</m:t>
+                  </m:r>
+                  <m:d>
+                    <m:dPr>
+                      <m:ctrlPr>
+                        <w:rPr>
+                          <w:rFonts w:ascii="Cambria Math" w:eastAsiaTheme="minorEastAsia" w:hAnsi="Cambria Math"/>
+                          <w:i/>
+                        </w:rPr>
+                      </m:ctrlPr>
+                    </m:dPr>
+                    <m:e>
+                      <m:r>
+                        <w:rPr>
+                          <w:rFonts w:ascii="Cambria Math" w:eastAsiaTheme="minorEastAsia" w:hAnsi="Cambria Math"/>
+                        </w:rPr>
+                        <m:t>1-p</m:t>
+                      </m:r>
+                    </m:e>
+                  </m:d>
+                </m:e>
+              </m:rad>
+            </m:num>
+            <m:den>
+              <m:r>
+                <w:rPr>
+                  <w:rFonts w:ascii="Cambria Math" w:eastAsiaTheme="minorEastAsia" w:hAnsi="Cambria Math"/>
+                </w:rPr>
+                <m:t>n</m:t>
+              </m:r>
+            </m:den>
+          </m:f>
           <m:r>
             <w:rPr>
               <w:rFonts w:ascii="Cambria Math" w:eastAsiaTheme="minorEastAsia" w:hAnsi="Cambria Math"/>
@@ -5858,125 +6378,182 @@
         <w:rPr>
           <w:rFonts w:eastAsiaTheme="minorEastAsia"/>
         </w:rPr>
-        <w:t xml:space="preserve">If CLT applies, the sampling distribution is </w:t>
+        <w:t xml:space="preserve">The mean of </w:t>
       </w:r>
       <m:oMath>
-        <m:r>
-          <m:rPr>
-            <m:scr m:val="script"/>
-          </m:rPr>
-          <w:rPr>
-            <w:rFonts w:ascii="Cambria Math" w:eastAsiaTheme="minorEastAsia" w:hAnsi="Cambria Math"/>
-          </w:rPr>
-          <m:t>N</m:t>
-        </m:r>
-        <m:d>
-          <m:dPr>
+        <m:acc>
+          <m:accPr>
             <m:ctrlPr>
               <w:rPr>
                 <w:rFonts w:ascii="Cambria Math" w:eastAsiaTheme="minorEastAsia" w:hAnsi="Cambria Math"/>
                 <w:i/>
               </w:rPr>
             </m:ctrlPr>
-          </m:dPr>
+          </m:accPr>
           <m:e>
             <m:r>
               <w:rPr>
                 <w:rFonts w:ascii="Cambria Math" w:eastAsiaTheme="minorEastAsia" w:hAnsi="Cambria Math"/>
               </w:rPr>
-              <m:t>p,</m:t>
+              <m:t>p</m:t>
             </m:r>
-            <m:rad>
-              <m:radPr>
-                <m:degHide m:val="1"/>
-                <m:ctrlPr>
-                  <w:rPr>
-                    <w:rFonts w:ascii="Cambria Math" w:eastAsiaTheme="minorEastAsia" w:hAnsi="Cambria Math"/>
-                    <w:i/>
-                  </w:rPr>
-                </m:ctrlPr>
-              </m:radPr>
-              <m:deg/>
-              <m:e>
-                <m:f>
-                  <m:fPr>
-                    <m:ctrlPr>
-                      <w:rPr>
-                        <w:rFonts w:ascii="Cambria Math" w:eastAsiaTheme="minorEastAsia" w:hAnsi="Cambria Math"/>
-                        <w:i/>
-                      </w:rPr>
-                    </m:ctrlPr>
-                  </m:fPr>
-                  <m:num>
-                    <m:r>
-                      <w:rPr>
-                        <w:rFonts w:ascii="Cambria Math" w:eastAsiaTheme="minorEastAsia" w:hAnsi="Cambria Math"/>
-                      </w:rPr>
-                      <m:t>p</m:t>
-                    </m:r>
-                    <m:d>
-                      <m:dPr>
-                        <m:ctrlPr>
-                          <w:rPr>
-                            <w:rFonts w:ascii="Cambria Math" w:eastAsiaTheme="minorEastAsia" w:hAnsi="Cambria Math"/>
-                            <w:i/>
-                          </w:rPr>
-                        </m:ctrlPr>
-                      </m:dPr>
-                      <m:e>
-                        <m:r>
-                          <w:rPr>
-                            <w:rFonts w:ascii="Cambria Math" w:eastAsiaTheme="minorEastAsia" w:hAnsi="Cambria Math"/>
-                          </w:rPr>
-                          <m:t>1-p</m:t>
-                        </m:r>
-                      </m:e>
-                    </m:d>
-                  </m:num>
-                  <m:den>
-                    <m:r>
-                      <w:rPr>
-                        <w:rFonts w:ascii="Cambria Math" w:eastAsiaTheme="minorEastAsia" w:hAnsi="Cambria Math"/>
-                      </w:rPr>
-                      <m:t>n</m:t>
-                    </m:r>
-                  </m:den>
-                </m:f>
-              </m:e>
-            </m:rad>
           </m:e>
-        </m:d>
+        </m:acc>
       </m:oMath>
       <w:r>
         <w:rPr>
           <w:rFonts w:eastAsiaTheme="minorEastAsia"/>
         </w:rPr>
-        <w:t>.</w:t>
-      </w:r>
-      <w:r>
-        <w:rPr>
-          <w:rFonts w:eastAsiaTheme="minorEastAsia"/>
-        </w:rPr>
-        <w:t xml:space="preserve"> As with the normal approximation of the binomial, the requirements for CLT are </w:t>
+        <w:t xml:space="preserve"> is the population proportion (again, an unbiased estimator).</w:t>
+      </w:r>
+      <w:r>
+        <w:rPr>
+          <w:rFonts w:eastAsiaTheme="minorEastAsia"/>
+        </w:rPr>
+        <w:t xml:space="preserve"> Standard error shrinks as sample size increases</w:t>
+      </w:r>
+      <w:r>
+        <w:rPr>
+          <w:rFonts w:eastAsiaTheme="minorEastAsia"/>
+        </w:rPr>
+        <w:t xml:space="preserve"> (again).</w:t>
+      </w:r>
+    </w:p>
+    <w:p>
+      <w:pPr>
+        <w:rPr>
+          <w:rFonts w:eastAsiaTheme="minorEastAsia"/>
+          <w:color w:val="EE0000"/>
+        </w:rPr>
+      </w:pPr>
+      <w:r>
+        <w:rPr>
+          <w:rFonts w:eastAsiaTheme="minorEastAsia"/>
+          <w:color w:val="EE0000"/>
+        </w:rPr>
+        <w:t xml:space="preserve">By CLT, the sampling distribution of </w:t>
+      </w:r>
+      <m:oMath>
+        <m:acc>
+          <m:accPr>
+            <m:ctrlPr>
+              <w:rPr>
+                <w:rFonts w:ascii="Cambria Math" w:eastAsiaTheme="minorEastAsia" w:hAnsi="Cambria Math"/>
+                <w:i/>
+                <w:color w:val="EE0000"/>
+              </w:rPr>
+            </m:ctrlPr>
+          </m:accPr>
+          <m:e>
+            <m:r>
+              <w:rPr>
+                <w:rFonts w:ascii="Cambria Math" w:eastAsiaTheme="minorEastAsia" w:hAnsi="Cambria Math"/>
+                <w:color w:val="EE0000"/>
+              </w:rPr>
+              <m:t>p</m:t>
+            </m:r>
+          </m:e>
+        </m:acc>
+      </m:oMath>
+      <w:r>
+        <w:rPr>
+          <w:rFonts w:eastAsiaTheme="minorEastAsia"/>
+          <w:color w:val="EE0000"/>
+        </w:rPr>
+        <w:t xml:space="preserve"> is approximately normal if </w:t>
       </w:r>
       <m:oMath>
         <m:r>
           <w:rPr>
             <w:rFonts w:ascii="Cambria Math" w:eastAsiaTheme="minorEastAsia" w:hAnsi="Cambria Math"/>
+            <w:color w:val="EE0000"/>
           </w:rPr>
-          <m:t>np≥10</m:t>
+          <m:t>n</m:t>
         </m:r>
       </m:oMath>
       <w:r>
         <w:rPr>
           <w:rFonts w:eastAsiaTheme="minorEastAsia"/>
-        </w:rPr>
-        <w:t xml:space="preserve"> and </w:t>
-      </w:r>
+          <w:color w:val="EE0000"/>
+        </w:rPr>
+        <w:t xml:space="preserve"> is large enough</w:t>
+      </w:r>
+      <w:r>
+        <w:rPr>
+          <w:rFonts w:eastAsiaTheme="minorEastAsia"/>
+          <w:color w:val="EE0000"/>
+        </w:rPr>
+        <w:t xml:space="preserve">. </w:t>
+      </w:r>
+    </w:p>
+    <w:p>
+      <w:pPr>
+        <w:rPr>
+          <w:rFonts w:eastAsiaTheme="minorEastAsia"/>
+          <w:color w:val="EE0000"/>
+        </w:rPr>
+      </w:pPr>
+      <w:r>
+        <w:rPr>
+          <w:rFonts w:eastAsiaTheme="minorEastAsia"/>
+          <w:color w:val="EE0000"/>
+        </w:rPr>
+        <w:t xml:space="preserve">If </w:t>
+      </w:r>
+    </w:p>
+    <w:p>
+      <w:pPr>
+        <w:pStyle w:val="ListParagraph"/>
+        <w:numPr>
+          <w:ilvl w:val="0"/>
+          <w:numId w:val="6"/>
+        </w:numPr>
+        <w:rPr>
+          <w:rFonts w:eastAsiaTheme="minorEastAsia"/>
+          <w:color w:val="EE0000"/>
+        </w:rPr>
+      </w:pPr>
       <m:oMath>
         <m:r>
           <w:rPr>
             <w:rFonts w:ascii="Cambria Math" w:eastAsiaTheme="minorEastAsia" w:hAnsi="Cambria Math"/>
+            <w:color w:val="EE0000"/>
+          </w:rPr>
+          <m:t>n</m:t>
+        </m:r>
+        <m:r>
+          <w:rPr>
+            <w:rFonts w:ascii="Cambria Math" w:eastAsiaTheme="minorEastAsia" w:hAnsi="Cambria Math"/>
+            <w:color w:val="EE0000"/>
+          </w:rPr>
+          <m:t>p≥1</m:t>
+        </m:r>
+        <m:r>
+          <w:rPr>
+            <w:rFonts w:ascii="Cambria Math" w:eastAsiaTheme="minorEastAsia" w:hAnsi="Cambria Math"/>
+            <w:color w:val="EE0000"/>
+          </w:rPr>
+          <m:t>0</m:t>
+        </m:r>
+      </m:oMath>
+    </w:p>
+    <w:p>
+      <w:pPr>
+        <w:pStyle w:val="ListParagraph"/>
+        <w:numPr>
+          <w:ilvl w:val="0"/>
+          <w:numId w:val="6"/>
+        </w:numPr>
+        <w:rPr>
+          <w:rFonts w:eastAsiaTheme="minorEastAsia"/>
+          <w:color w:val="EE0000"/>
+        </w:rPr>
+      </w:pPr>
+      <m:oMath>
+        <m:r>
+          <w:rPr>
+            <w:rFonts w:ascii="Cambria Math" w:eastAsiaTheme="minorEastAsia" w:hAnsi="Cambria Math"/>
+            <w:color w:val="EE0000"/>
           </w:rPr>
           <m:t>n</m:t>
         </m:r>
@@ -5986,6 +6563,7 @@
               <w:rPr>
                 <w:rFonts w:ascii="Cambria Math" w:eastAsiaTheme="minorEastAsia" w:hAnsi="Cambria Math"/>
                 <w:i/>
+                <w:color w:val="EE0000"/>
               </w:rPr>
             </m:ctrlPr>
           </m:dPr>
@@ -5993,6 +6571,7 @@
             <m:r>
               <w:rPr>
                 <w:rFonts w:ascii="Cambria Math" w:eastAsiaTheme="minorEastAsia" w:hAnsi="Cambria Math"/>
+                <w:color w:val="EE0000"/>
               </w:rPr>
               <m:t>1-p</m:t>
             </m:r>
@@ -6001,16 +6580,152 @@
         <m:r>
           <w:rPr>
             <w:rFonts w:ascii="Cambria Math" w:eastAsiaTheme="minorEastAsia" w:hAnsi="Cambria Math"/>
+            <w:color w:val="EE0000"/>
           </w:rPr>
           <m:t>≥10</m:t>
         </m:r>
       </m:oMath>
-      <w:r>
-        <w:rPr>
-          <w:rFonts w:eastAsiaTheme="minorEastAsia"/>
-        </w:rPr>
-        <w:t>.</w:t>
-      </w:r>
+    </w:p>
+    <w:p>
+      <w:pPr>
+        <w:rPr>
+          <w:rFonts w:eastAsiaTheme="minorEastAsia"/>
+          <w:color w:val="EE0000"/>
+        </w:rPr>
+      </w:pPr>
+      <w:r>
+        <w:rPr>
+          <w:rFonts w:eastAsiaTheme="minorEastAsia"/>
+          <w:color w:val="EE0000"/>
+        </w:rPr>
+        <w:t>Then</w:t>
+      </w:r>
+    </w:p>
+    <w:p>
+      <w:pPr>
+        <w:rPr>
+          <w:rFonts w:eastAsiaTheme="minorEastAsia"/>
+          <w:color w:val="EE0000"/>
+        </w:rPr>
+      </w:pPr>
+      <m:oMathPara>
+        <m:oMath>
+          <m:acc>
+            <m:accPr>
+              <m:ctrlPr>
+                <w:rPr>
+                  <w:rFonts w:ascii="Cambria Math" w:eastAsiaTheme="minorEastAsia" w:hAnsi="Cambria Math"/>
+                  <w:i/>
+                  <w:color w:val="EE0000"/>
+                </w:rPr>
+              </m:ctrlPr>
+            </m:accPr>
+            <m:e>
+              <m:r>
+                <w:rPr>
+                  <w:rFonts w:ascii="Cambria Math" w:eastAsiaTheme="minorEastAsia" w:hAnsi="Cambria Math"/>
+                  <w:color w:val="EE0000"/>
+                </w:rPr>
+                <m:t>p</m:t>
+              </m:r>
+            </m:e>
+          </m:acc>
+          <m:r>
+            <m:rPr>
+              <m:scr m:val="script"/>
+            </m:rPr>
+            <w:rPr>
+              <w:rFonts w:ascii="Cambria Math" w:eastAsiaTheme="minorEastAsia" w:hAnsi="Cambria Math"/>
+              <w:color w:val="EE0000"/>
+            </w:rPr>
+            <m:t xml:space="preserve"> ~ N</m:t>
+          </m:r>
+          <m:d>
+            <m:dPr>
+              <m:ctrlPr>
+                <w:rPr>
+                  <w:rFonts w:ascii="Cambria Math" w:eastAsiaTheme="minorEastAsia" w:hAnsi="Cambria Math"/>
+                  <w:i/>
+                  <w:color w:val="EE0000"/>
+                </w:rPr>
+              </m:ctrlPr>
+            </m:dPr>
+            <m:e>
+              <m:r>
+                <w:rPr>
+                  <w:rFonts w:ascii="Cambria Math" w:eastAsiaTheme="minorEastAsia" w:hAnsi="Cambria Math"/>
+                  <w:color w:val="EE0000"/>
+                </w:rPr>
+                <m:t xml:space="preserve">p, </m:t>
+              </m:r>
+              <m:rad>
+                <m:radPr>
+                  <m:degHide m:val="1"/>
+                  <m:ctrlPr>
+                    <w:rPr>
+                      <w:rFonts w:ascii="Cambria Math" w:eastAsiaTheme="minorEastAsia" w:hAnsi="Cambria Math"/>
+                      <w:i/>
+                      <w:color w:val="EE0000"/>
+                    </w:rPr>
+                  </m:ctrlPr>
+                </m:radPr>
+                <m:deg/>
+                <m:e>
+                  <m:f>
+                    <m:fPr>
+                      <m:ctrlPr>
+                        <w:rPr>
+                          <w:rFonts w:ascii="Cambria Math" w:eastAsiaTheme="minorEastAsia" w:hAnsi="Cambria Math"/>
+                          <w:i/>
+                          <w:color w:val="EE0000"/>
+                        </w:rPr>
+                      </m:ctrlPr>
+                    </m:fPr>
+                    <m:num>
+                      <m:r>
+                        <w:rPr>
+                          <w:rFonts w:ascii="Cambria Math" w:eastAsiaTheme="minorEastAsia" w:hAnsi="Cambria Math"/>
+                          <w:color w:val="EE0000"/>
+                        </w:rPr>
+                        <m:t>p</m:t>
+                      </m:r>
+                      <m:d>
+                        <m:dPr>
+                          <m:ctrlPr>
+                            <w:rPr>
+                              <w:rFonts w:ascii="Cambria Math" w:eastAsiaTheme="minorEastAsia" w:hAnsi="Cambria Math"/>
+                              <w:i/>
+                              <w:color w:val="EE0000"/>
+                            </w:rPr>
+                          </m:ctrlPr>
+                        </m:dPr>
+                        <m:e>
+                          <m:r>
+                            <w:rPr>
+                              <w:rFonts w:ascii="Cambria Math" w:eastAsiaTheme="minorEastAsia" w:hAnsi="Cambria Math"/>
+                              <w:color w:val="EE0000"/>
+                            </w:rPr>
+                            <m:t>1-p</m:t>
+                          </m:r>
+                        </m:e>
+                      </m:d>
+                    </m:num>
+                    <m:den>
+                      <m:r>
+                        <w:rPr>
+                          <w:rFonts w:ascii="Cambria Math" w:eastAsiaTheme="minorEastAsia" w:hAnsi="Cambria Math"/>
+                          <w:color w:val="EE0000"/>
+                        </w:rPr>
+                        <m:t>n</m:t>
+                      </m:r>
+                    </m:den>
+                  </m:f>
+                </m:e>
+              </m:rad>
+            </m:e>
+          </m:d>
+        </m:oMath>
+      </m:oMathPara>
     </w:p>
     <w:p>
       <w:pPr>
@@ -6023,35 +6738,68 @@
         <w:rPr>
           <w:rFonts w:eastAsiaTheme="minorEastAsia"/>
         </w:rPr>
+        <w:t>Confidence intervals</w:t>
+      </w:r>
+    </w:p>
+    <w:p/>
+    <w:p>
+      <w:pPr>
+        <w:pStyle w:val="Heading1"/>
+        <w:rPr>
+          <w:rFonts w:eastAsiaTheme="minorEastAsia"/>
+        </w:rPr>
+      </w:pPr>
+      <w:r>
+        <w:rPr>
+          <w:rFonts w:eastAsiaTheme="minorEastAsia"/>
+        </w:rPr>
+        <w:t>Hypothesis</w:t>
+      </w:r>
+    </w:p>
+    <w:p>
+      <w:r>
+        <w:t>I think the gist of it is – take a sample, calculate the sample mean</w:t>
+      </w:r>
+      <w:r>
+        <w:t xml:space="preserve"> and standard deviation/error. Or calculate the sample proportion, and use the sample proportion to calculate the sample standard error. </w:t>
+      </w:r>
+      <w:r>
+        <w:t xml:space="preserve">Use t-distribution to calculate confidence intervals for </w:t>
+      </w:r>
+      <w:r>
+        <w:t>population mean/proportion</w:t>
+      </w:r>
+      <w:r>
+        <w:t xml:space="preserve"> based on the sample mean/proportion.</w:t>
+      </w:r>
+    </w:p>
+    <w:p>
+      <w:r>
+        <w:t>For sampling distribution of sample mean, you can use Z-distribution if sample size, n, is &gt;= 30 (rule of thumb). This is central limit theorem.</w:t>
+      </w:r>
+    </w:p>
+    <w:p>
+      <w:r>
+        <w:t>For sampling distribution of sample proportion, you can approximate Z-distribution if np &gt;= 10 and n(1-p) &gt;= 10. This is central limit theorem.</w:t>
+      </w:r>
+    </w:p>
+    <w:p>
+      <w:pPr>
+        <w:pStyle w:val="Heading1"/>
+      </w:pPr>
+      <w:r>
         <w:lastRenderedPageBreak/>
-        <w:t>Hypothesis</w:t>
-      </w:r>
-    </w:p>
-    <w:p>
-      <w:r>
-        <w:t>I think the gist of it is – take a sample, calculate the sample mean</w:t>
-      </w:r>
-      <w:r>
-        <w:t xml:space="preserve"> and standard deviation/error. Or calculate the sample proportion, and use the sample proportion to calculate the sample standard error. </w:t>
-      </w:r>
-      <w:r>
-        <w:t xml:space="preserve">Use t-distribution to calculate confidence intervals for </w:t>
-      </w:r>
-      <w:r>
-        <w:t>population mean/proportion</w:t>
-      </w:r>
-      <w:r>
-        <w:t xml:space="preserve"> based on the sample mean/proportion.</w:t>
-      </w:r>
-    </w:p>
-    <w:p>
-      <w:r>
-        <w:t>For sampling distribution of sample mean, you can use Z-distribution if sample size, n, is &gt;= 30 (rule of thumb). This is central limit theorem.</w:t>
-      </w:r>
-    </w:p>
-    <w:p>
-      <w:r>
-        <w:t>For sampling distribution of sample proportion, you can approximate Z-distribution if np &gt;= 10 and n(1-p) &gt;= 10. This is central limit theorem.</w:t>
+        <w:t>Data bias (look this up)</w:t>
+      </w:r>
+    </w:p>
+    <w:p>
+      <w:r>
+        <w:t>I assume that sample mean and proportion are only unbiased estimates if the samples are representative of the overall population.</w:t>
+      </w:r>
+    </w:p>
+    <w:p>
+      <w:r>
+        <w:t>Training, validation, test, estimate of generalization error; these need to be representative. Cross-validation, bootstrapping.</w:t>
       </w:r>
     </w:p>
     <w:p>
@@ -6507,19 +7255,19 @@
     </w:p>
     <w:p>
       <w:r>
+        <w:t xml:space="preserve">Given two different samples, we can use statistics to quantify our confidence in how different they are. P-values and confidence intervals can tell us if the </w:t>
+      </w:r>
+      <w:r>
+        <w:t>differences in two samples are statistically significant.</w:t>
+      </w:r>
+      <w:r>
+        <w:t xml:space="preserve"> This is called hypothesis testing.</w:t>
+      </w:r>
+    </w:p>
+    <w:p/>
+    <w:p>
+      <w:r>
         <w:lastRenderedPageBreak/>
-        <w:t xml:space="preserve">Given two different samples, we can use statistics to quantify our confidence in how different they are. P-values and confidence intervals can tell us if the </w:t>
-      </w:r>
-      <w:r>
-        <w:t>differences in two samples are statistically significant.</w:t>
-      </w:r>
-      <w:r>
-        <w:t xml:space="preserve"> This is called hypothesis testing.</w:t>
-      </w:r>
-    </w:p>
-    <w:p/>
-    <w:p>
-      <w:r>
         <w:t xml:space="preserve">Let </w:t>
       </w:r>
       <m:oMath>
@@ -7240,21 +7988,21 @@
     </w:p>
     <w:p>
       <w:r>
+        <w:t xml:space="preserve">Imagine the same scenario but this time, the additional samples support our hypothesis and the differences between samples </w:t>
+      </w:r>
+      <w:r>
+        <w:t>are</w:t>
+      </w:r>
+      <w:r>
+        <w:t xml:space="preserve"> due to random things out of our control.</w:t>
+      </w:r>
+      <w:r>
+        <w:t xml:space="preserve"> For example, the additional samples show a difference of 14 hours between Drug A and Drug B recovery, 16 hours, 12 hours, etc.</w:t>
+      </w:r>
+    </w:p>
+    <w:p>
+      <w:r>
         <w:lastRenderedPageBreak/>
-        <w:t xml:space="preserve">Imagine the same scenario but this time, the additional samples support our hypothesis and the differences between samples </w:t>
-      </w:r>
-      <w:r>
-        <w:t>are</w:t>
-      </w:r>
-      <w:r>
-        <w:t xml:space="preserve"> due to random things out of our control.</w:t>
-      </w:r>
-      <w:r>
-        <w:t xml:space="preserve"> For example, the additional samples show a difference of 14 hours between Drug A and Drug B recovery, 16 hours, 12 hours, etc.</w:t>
-      </w:r>
-    </w:p>
-    <w:p>
-      <w:r>
         <w:t xml:space="preserve">We picked 15 because that was the data from the first sample. Based on the additional samples, we cannot reject the hypothesis. However, because the recovery time difference in the additional samples is different, we also cannot be confident in our original hypothesis. </w:t>
       </w:r>
       <w:r>
@@ -7404,23 +8152,20 @@
         </w:numPr>
       </w:pPr>
       <w:r>
-        <w:t xml:space="preserve">If the distances are around the same, this suggests the differences between the two means reflects random things we can’t control for. So, we fail to reject the null </w:t>
-      </w:r>
+        <w:t>If the distances are around the same, this suggests the differences between the two means reflects random things we can’t control for. So, we fail to reject the null hypothesis.</w:t>
+      </w:r>
+      <w:r>
+        <w:t xml:space="preserve"> In ML, failing to reject the null hypothesis means that using two averages is overfitting the data.</w:t>
+      </w:r>
+    </w:p>
+    <w:p>
+      <w:r>
+        <w:t>When there are only two classes, the alternative hypothesis is the opposite of the null hypothesis. What happens when there are three or more classes?</w:t>
+      </w:r>
+    </w:p>
+    <w:p>
       <w:r>
         <w:lastRenderedPageBreak/>
-        <w:t>hypothesis.</w:t>
-      </w:r>
-      <w:r>
-        <w:t xml:space="preserve"> In ML, failing to reject the null hypothesis means that using two averages is overfitting the data.</w:t>
-      </w:r>
-    </w:p>
-    <w:p>
-      <w:r>
-        <w:t>When there are only two classes, the alternative hypothesis is the opposite of the null hypothesis. What happens when there are three or more classes?</w:t>
-      </w:r>
-    </w:p>
-    <w:p>
-      <w:r>
         <w:t>The null hypothesis easily extends to there is no difference between drugs A, B, C</w:t>
       </w:r>
       <w:r>
@@ -7558,17 +8303,17 @@
     </w:p>
     <w:p>
       <w:r>
+        <w:t>What does this mean?</w:t>
+      </w:r>
+    </w:p>
+    <w:p>
+      <w:r>
+        <w:t>If we gave A to both groups, then most of the time, p-value will be very large (close to 1). Sometimes, p-value will be very small even though there is no difference between the groups. This is a false positive.</w:t>
+      </w:r>
+    </w:p>
+    <w:p>
+      <w:r>
         <w:lastRenderedPageBreak/>
-        <w:t>What does this mean?</w:t>
-      </w:r>
-    </w:p>
-    <w:p>
-      <w:r>
-        <w:t>If we gave A to both groups, then most of the time, p-value will be very large (close to 1). Sometimes, p-value will be very small even though there is no difference between the groups. This is a false positive.</w:t>
-      </w:r>
-    </w:p>
-    <w:p>
-      <w:r>
         <w:t xml:space="preserve"> In 5% of experiments, p-value will be less than 0.05, that is, we have a 5% false positive rate (FPR).</w:t>
       </w:r>
     </w:p>
@@ -7897,20 +8642,20 @@
         <w:rPr>
           <w:rFonts w:eastAsiaTheme="minorEastAsia"/>
         </w:rPr>
+        <w:t>p-value is the area under the curve corresponding to heights equally or more extreme than the new measurement (which is equal to the probability of measuring a height equally or more extreme).</w:t>
+      </w:r>
+    </w:p>
+    <w:p>
+      <w:pPr>
+        <w:rPr>
+          <w:rFonts w:eastAsiaTheme="minorEastAsia"/>
+        </w:rPr>
+      </w:pPr>
+      <w:r>
+        <w:rPr>
+          <w:rFonts w:eastAsiaTheme="minorEastAsia"/>
+        </w:rPr>
         <w:lastRenderedPageBreak/>
-        <w:t>p-value is the area under the curve corresponding to heights equally or more extreme than the new measurement (which is equal to the probability of measuring a height equally or more extreme).</w:t>
-      </w:r>
-    </w:p>
-    <w:p>
-      <w:pPr>
-        <w:rPr>
-          <w:rFonts w:eastAsiaTheme="minorEastAsia"/>
-        </w:rPr>
-      </w:pPr>
-      <w:r>
-        <w:rPr>
-          <w:rFonts w:eastAsiaTheme="minorEastAsia"/>
-        </w:rPr>
         <w:t>If p-value &lt; threshold, then we reject the hypothesis and say that another distribution would make more sense.</w:t>
       </w:r>
     </w:p>
@@ -8308,7 +9053,7 @@
           <w:rFonts w:eastAsiaTheme="minorEastAsia"/>
         </w:rPr>
       </w:pPr>
-      <w:hyperlink r:id="rId5" w:history="1">
+      <w:hyperlink r:id="rId7" w:history="1">
         <w:r>
           <w:rPr>
             <w:rStyle w:val="Hyperlink"/>

</xml_diff>